<commit_message>
corrección de las sugerencias dadas
</commit_message>
<xml_diff>
--- a/Documento-de-arquitectura-de-software.docx
+++ b/Documento-de-arquitectura-de-software.docx
@@ -1,10 +1,10 @@
 
 <file path=word/document.xml><?xml version="1.0" encoding="utf-8"?>
-<w:document xmlns:ve="http://schemas.openxmlformats.org/markup-compatibility/2006" xmlns:o="urn:schemas-microsoft-com:office:office" xmlns:r="http://schemas.openxmlformats.org/officeDocument/2006/relationships" xmlns:m="http://schemas.openxmlformats.org/officeDocument/2006/math" xmlns:v="urn:schemas-microsoft-com:vml" xmlns:wp="http://schemas.openxmlformats.org/drawingml/2006/wordprocessingDrawing" xmlns:w10="urn:schemas-microsoft-com:office:word" xmlns:w="http://schemas.openxmlformats.org/wordprocessingml/2006/main" xmlns:wne="http://schemas.microsoft.com/office/word/2006/wordml">
+<w:document xmlns:wpc="http://schemas.microsoft.com/office/word/2010/wordprocessingCanvas" xmlns:mc="http://schemas.openxmlformats.org/markup-compatibility/2006" xmlns:o="urn:schemas-microsoft-com:office:office" xmlns:r="http://schemas.openxmlformats.org/officeDocument/2006/relationships" xmlns:m="http://schemas.openxmlformats.org/officeDocument/2006/math" xmlns:v="urn:schemas-microsoft-com:vml" xmlns:wp14="http://schemas.microsoft.com/office/word/2010/wordprocessingDrawing" xmlns:wp="http://schemas.openxmlformats.org/drawingml/2006/wordprocessingDrawing" xmlns:w10="urn:schemas-microsoft-com:office:word" xmlns:w="http://schemas.openxmlformats.org/wordprocessingml/2006/main" xmlns:w14="http://schemas.microsoft.com/office/word/2010/wordml" xmlns:w15="http://schemas.microsoft.com/office/word/2012/wordml" xmlns:wpg="http://schemas.microsoft.com/office/word/2010/wordprocessingGroup" xmlns:wpi="http://schemas.microsoft.com/office/word/2010/wordprocessingInk" xmlns:wne="http://schemas.microsoft.com/office/word/2006/wordml" xmlns:wps="http://schemas.microsoft.com/office/word/2010/wordprocessingShape" mc:Ignorable="w14 w15 wp14">
   <w:body>
     <w:p>
       <w:pPr>
-        <w:pStyle w:val="Ttulo"/>
+        <w:pStyle w:val="Puesto"/>
         <w:jc w:val="right"/>
       </w:pPr>
       <w:sdt>
@@ -18,6 +18,7 @@
           <w:dataBinding w:prefixMappings="xmlns:ns0='http://purl.org/dc/elements/1.1/' xmlns:ns1='http://schemas.openxmlformats.org/package/2006/metadata/core-properties' " w:xpath="/ns1:coreProperties[1]/ns0:subject[1]" w:storeItemID="{6C3C8BC8-F283-45AE-878A-BAB7291924A1}"/>
           <w:text/>
         </w:sdtPr>
+        <w:sdtEndPr/>
         <w:sdtContent>
           <w:r>
             <w:t>Software para la interpretación de señales de Electrocardiograma orientado para estudiantes.</w:t>
@@ -38,6 +39,7 @@
           <w:dataBinding w:prefixMappings="xmlns:ns0='http://purl.org/dc/elements/1.1/' xmlns:ns1='http://schemas.openxmlformats.org/package/2006/metadata/core-properties' " w:xpath="/ns1:coreProperties[1]/ns0:title[1]" w:storeItemID="{6C3C8BC8-F283-45AE-878A-BAB7291924A1}"/>
           <w:text/>
         </w:sdtPr>
+        <w:sdtEndPr/>
         <w:sdtContent>
           <w:r>
             <w:t>Documento de arquitectura de software</w:t>
@@ -47,7 +49,7 @@
     </w:p>
     <w:p>
       <w:pPr>
-        <w:pStyle w:val="Ttulo"/>
+        <w:pStyle w:val="Puesto"/>
         <w:jc w:val="right"/>
         <w:rPr>
           <w:sz w:val="28"/>
@@ -57,12 +59,18 @@
         <w:rPr>
           <w:sz w:val="28"/>
         </w:rPr>
-        <w:t>Versión &lt;1.0&gt;</w:t>
-      </w:r>
-    </w:p>
-    <w:p>
-      <w:pPr>
-        <w:pStyle w:val="Ttulo"/>
+        <w:t>Versión &lt;1.1</w:t>
+      </w:r>
+      <w:r>
+        <w:rPr>
+          <w:sz w:val="28"/>
+        </w:rPr>
+        <w:t>&gt;</w:t>
+      </w:r>
+    </w:p>
+    <w:p>
+      <w:pPr>
+        <w:pStyle w:val="Puesto"/>
         <w:rPr>
           <w:sz w:val="28"/>
         </w:rPr>
@@ -84,7 +92,7 @@
     </w:p>
     <w:p>
       <w:pPr>
-        <w:pStyle w:val="Ttulo"/>
+        <w:pStyle w:val="Puesto"/>
       </w:pPr>
       <w:r>
         <w:lastRenderedPageBreak/>
@@ -93,10 +101,10 @@
     </w:p>
     <w:tbl>
       <w:tblPr>
-        <w:tblStyle w:val="GridTable4Accent5"/>
+        <w:tblStyle w:val="Tabladecuadrcula4-nfasis51"/>
         <w:tblW w:w="9504" w:type="dxa"/>
         <w:tblLayout w:type="fixed"/>
-        <w:tblLook w:val="04A0"/>
+        <w:tblLook w:val="04A0" w:firstRow="1" w:lastRow="0" w:firstColumn="1" w:lastColumn="0" w:noHBand="0" w:noVBand="1"/>
       </w:tblPr>
       <w:tblGrid>
         <w:gridCol w:w="2304"/>
@@ -106,11 +114,11 @@
       </w:tblGrid>
       <w:tr>
         <w:trPr>
-          <w:cnfStyle w:val="100000000000"/>
+          <w:cnfStyle w:val="100000000000" w:firstRow="1" w:lastRow="0" w:firstColumn="0" w:lastColumn="0" w:oddVBand="0" w:evenVBand="0" w:oddHBand="0" w:evenHBand="0" w:firstRowFirstColumn="0" w:firstRowLastColumn="0" w:lastRowFirstColumn="0" w:lastRowLastColumn="0"/>
         </w:trPr>
         <w:tc>
           <w:tcPr>
-            <w:cnfStyle w:val="001000000000"/>
+            <w:cnfStyle w:val="001000000000" w:firstRow="0" w:lastRow="0" w:firstColumn="1" w:lastColumn="0" w:oddVBand="0" w:evenVBand="0" w:oddHBand="0" w:evenHBand="0" w:firstRowFirstColumn="0" w:firstRowLastColumn="0" w:lastRowFirstColumn="0" w:lastRowLastColumn="0"/>
             <w:tcW w:w="2304" w:type="dxa"/>
             <w:hideMark/>
           </w:tcPr>
@@ -136,7 +144,7 @@
             <w:pPr>
               <w:pStyle w:val="Tabletext"/>
               <w:jc w:val="center"/>
-              <w:cnfStyle w:val="100000000000"/>
+              <w:cnfStyle w:val="100000000000" w:firstRow="1" w:lastRow="0" w:firstColumn="0" w:lastColumn="0" w:oddVBand="0" w:evenVBand="0" w:oddHBand="0" w:evenHBand="0" w:firstRowFirstColumn="0" w:firstRowLastColumn="0" w:lastRowFirstColumn="0" w:lastRowLastColumn="0"/>
               <w:rPr>
                 <w:b w:val="0"/>
               </w:rPr>
@@ -158,7 +166,7 @@
             <w:pPr>
               <w:pStyle w:val="Tabletext"/>
               <w:jc w:val="center"/>
-              <w:cnfStyle w:val="100000000000"/>
+              <w:cnfStyle w:val="100000000000" w:firstRow="1" w:lastRow="0" w:firstColumn="0" w:lastColumn="0" w:oddVBand="0" w:evenVBand="0" w:oddHBand="0" w:evenHBand="0" w:firstRowFirstColumn="0" w:firstRowLastColumn="0" w:lastRowFirstColumn="0" w:lastRowLastColumn="0"/>
               <w:rPr>
                 <w:b w:val="0"/>
               </w:rPr>
@@ -167,7 +175,15 @@
               <w:rPr>
                 <w:b w:val="0"/>
               </w:rPr>
-              <w:t>Descripción</w:t>
+              <w:t>De</w:t>
+            </w:r>
+            <w:bookmarkStart w:id="0" w:name="_GoBack"/>
+            <w:bookmarkEnd w:id="0"/>
+            <w:r>
+              <w:rPr>
+                <w:b w:val="0"/>
+              </w:rPr>
+              <w:t>scripción</w:t>
             </w:r>
           </w:p>
         </w:tc>
@@ -180,7 +196,7 @@
             <w:pPr>
               <w:pStyle w:val="Tabletext"/>
               <w:jc w:val="center"/>
-              <w:cnfStyle w:val="100000000000"/>
+              <w:cnfStyle w:val="100000000000" w:firstRow="1" w:lastRow="0" w:firstColumn="0" w:lastColumn="0" w:oddVBand="0" w:evenVBand="0" w:oddHBand="0" w:evenHBand="0" w:firstRowFirstColumn="0" w:firstRowLastColumn="0" w:lastRowFirstColumn="0" w:lastRowLastColumn="0"/>
               <w:rPr>
                 <w:b w:val="0"/>
               </w:rPr>
@@ -196,11 +212,11 @@
       </w:tr>
       <w:tr>
         <w:trPr>
-          <w:cnfStyle w:val="000000100000"/>
+          <w:cnfStyle w:val="000000100000" w:firstRow="0" w:lastRow="0" w:firstColumn="0" w:lastColumn="0" w:oddVBand="0" w:evenVBand="0" w:oddHBand="1" w:evenHBand="0" w:firstRowFirstColumn="0" w:firstRowLastColumn="0" w:lastRowFirstColumn="0" w:lastRowLastColumn="0"/>
         </w:trPr>
         <w:tc>
           <w:tcPr>
-            <w:cnfStyle w:val="001000000000"/>
+            <w:cnfStyle w:val="001000000000" w:firstRow="0" w:lastRow="0" w:firstColumn="1" w:lastColumn="0" w:oddVBand="0" w:evenVBand="0" w:oddHBand="0" w:evenHBand="0" w:firstRowFirstColumn="0" w:firstRowLastColumn="0" w:lastRowFirstColumn="0" w:lastRowLastColumn="0"/>
             <w:tcW w:w="2304" w:type="dxa"/>
             <w:hideMark/>
           </w:tcPr>
@@ -220,15 +236,7 @@
             </w:r>
             <w:proofErr w:type="spellEnd"/>
             <w:r>
-              <w:t>/</w:t>
-            </w:r>
-            <w:proofErr w:type="spellStart"/>
-            <w:r>
-              <w:t>mmm</w:t>
-            </w:r>
-            <w:proofErr w:type="spellEnd"/>
-            <w:r>
-              <w:t>/</w:t>
+              <w:t>/mmm/</w:t>
             </w:r>
             <w:proofErr w:type="spellStart"/>
             <w:r>
@@ -248,7 +256,7 @@
           <w:p>
             <w:pPr>
               <w:pStyle w:val="Tabletext"/>
-              <w:cnfStyle w:val="000000100000"/>
+              <w:cnfStyle w:val="000000100000" w:firstRow="0" w:lastRow="0" w:firstColumn="0" w:lastColumn="0" w:oddVBand="0" w:evenVBand="0" w:oddHBand="1" w:evenHBand="0" w:firstRowFirstColumn="0" w:firstRowLastColumn="0" w:lastRowFirstColumn="0" w:lastRowLastColumn="0"/>
             </w:pPr>
             <w:r>
               <w:t>&lt;</w:t>
@@ -271,7 +279,7 @@
           <w:p>
             <w:pPr>
               <w:pStyle w:val="Tabletext"/>
-              <w:cnfStyle w:val="000000100000"/>
+              <w:cnfStyle w:val="000000100000" w:firstRow="0" w:lastRow="0" w:firstColumn="0" w:lastColumn="0" w:oddVBand="0" w:evenVBand="0" w:oddHBand="1" w:evenHBand="0" w:firstRowFirstColumn="0" w:firstRowLastColumn="0" w:lastRowFirstColumn="0" w:lastRowLastColumn="0"/>
             </w:pPr>
             <w:r>
               <w:t>&lt;detalles&gt;</w:t>
@@ -286,7 +294,7 @@
           <w:p>
             <w:pPr>
               <w:pStyle w:val="Tabletext"/>
-              <w:cnfStyle w:val="000000100000"/>
+              <w:cnfStyle w:val="000000100000" w:firstRow="0" w:lastRow="0" w:firstColumn="0" w:lastColumn="0" w:oddVBand="0" w:evenVBand="0" w:oddHBand="1" w:evenHBand="0" w:firstRowFirstColumn="0" w:firstRowLastColumn="0" w:lastRowFirstColumn="0" w:lastRowLastColumn="0"/>
             </w:pPr>
             <w:r>
               <w:t>&lt;nombre&gt;</w:t>
@@ -297,301 +305,7 @@
       <w:tr>
         <w:tc>
           <w:tcPr>
-            <w:cnfStyle w:val="001000000000"/>
-            <w:tcW w:w="2304" w:type="dxa"/>
-          </w:tcPr>
-          <w:p>
-            <w:pPr>
-              <w:pStyle w:val="Tabletext"/>
-            </w:pPr>
-            <w:r>
-              <w:t>12-9-2015</w:t>
-            </w:r>
-          </w:p>
-        </w:tc>
-        <w:tc>
-          <w:tcPr>
-            <w:tcW w:w="1152" w:type="dxa"/>
-          </w:tcPr>
-          <w:p>
-            <w:pPr>
-              <w:pStyle w:val="Tabletext"/>
-              <w:cnfStyle w:val="000000000000"/>
-            </w:pPr>
-            <w:r>
-              <w:t>1.0</w:t>
-            </w:r>
-          </w:p>
-        </w:tc>
-        <w:tc>
-          <w:tcPr>
-            <w:tcW w:w="3744" w:type="dxa"/>
-          </w:tcPr>
-          <w:p>
-            <w:pPr>
-              <w:pStyle w:val="Tabletext"/>
-              <w:cnfStyle w:val="000000000000"/>
-            </w:pPr>
-            <w:r>
-              <w:t>Documento de visión.</w:t>
-            </w:r>
-          </w:p>
-        </w:tc>
-        <w:tc>
-          <w:tcPr>
-            <w:tcW w:w="2304" w:type="dxa"/>
-          </w:tcPr>
-          <w:p>
-            <w:pPr>
-              <w:pStyle w:val="Tabletext"/>
-              <w:cnfStyle w:val="000000000000"/>
-            </w:pPr>
-            <w:r>
-              <w:t>William Ramírez Ruiz</w:t>
-            </w:r>
-          </w:p>
-          <w:p>
-            <w:pPr>
-              <w:pStyle w:val="Tabletext"/>
-              <w:cnfStyle w:val="000000000000"/>
-            </w:pPr>
-            <w:proofErr w:type="spellStart"/>
-            <w:r>
-              <w:t>Jhon</w:t>
-            </w:r>
-            <w:proofErr w:type="spellEnd"/>
-            <w:r>
-              <w:t xml:space="preserve"> Jairo Castañeda.</w:t>
-            </w:r>
-          </w:p>
-        </w:tc>
-      </w:tr>
-      <w:tr>
-        <w:trPr>
-          <w:cnfStyle w:val="000000100000"/>
-        </w:trPr>
-        <w:tc>
-          <w:tcPr>
-            <w:cnfStyle w:val="001000000000"/>
-            <w:tcW w:w="2304" w:type="dxa"/>
-          </w:tcPr>
-          <w:p>
-            <w:pPr>
-              <w:pStyle w:val="Tabletext"/>
-            </w:pPr>
-            <w:r>
-              <w:t>4-10-2015</w:t>
-            </w:r>
-          </w:p>
-        </w:tc>
-        <w:tc>
-          <w:tcPr>
-            <w:tcW w:w="1152" w:type="dxa"/>
-          </w:tcPr>
-          <w:p>
-            <w:pPr>
-              <w:pStyle w:val="Tabletext"/>
-              <w:cnfStyle w:val="000000100000"/>
-            </w:pPr>
-            <w:r>
-              <w:t>1.0</w:t>
-            </w:r>
-          </w:p>
-        </w:tc>
-        <w:tc>
-          <w:tcPr>
-            <w:tcW w:w="3744" w:type="dxa"/>
-          </w:tcPr>
-          <w:p>
-            <w:pPr>
-              <w:pStyle w:val="Tabletext"/>
-              <w:cnfStyle w:val="000000100000"/>
-            </w:pPr>
-            <w:r>
-              <w:t>Especificación de requerimientos (E.R)</w:t>
-            </w:r>
-          </w:p>
-        </w:tc>
-        <w:tc>
-          <w:tcPr>
-            <w:tcW w:w="2304" w:type="dxa"/>
-          </w:tcPr>
-          <w:p>
-            <w:pPr>
-              <w:pStyle w:val="Tabletext"/>
-              <w:cnfStyle w:val="000000100000"/>
-            </w:pPr>
-            <w:r>
-              <w:t>William Ramírez Ruiz</w:t>
-            </w:r>
-          </w:p>
-          <w:p>
-            <w:pPr>
-              <w:pStyle w:val="Tabletext"/>
-              <w:cnfStyle w:val="000000100000"/>
-            </w:pPr>
-            <w:proofErr w:type="spellStart"/>
-            <w:r>
-              <w:t>Jhon</w:t>
-            </w:r>
-            <w:proofErr w:type="spellEnd"/>
-            <w:r>
-              <w:t xml:space="preserve"> Jairo Castañeda.</w:t>
-            </w:r>
-          </w:p>
-        </w:tc>
-      </w:tr>
-      <w:tr>
-        <w:tc>
-          <w:tcPr>
-            <w:cnfStyle w:val="001000000000"/>
-            <w:tcW w:w="2304" w:type="dxa"/>
-          </w:tcPr>
-          <w:p>
-            <w:pPr>
-              <w:pStyle w:val="Tabletext"/>
-            </w:pPr>
-            <w:r>
-              <w:t>26-10-2015</w:t>
-            </w:r>
-          </w:p>
-        </w:tc>
-        <w:tc>
-          <w:tcPr>
-            <w:tcW w:w="1152" w:type="dxa"/>
-          </w:tcPr>
-          <w:p>
-            <w:pPr>
-              <w:pStyle w:val="Tabletext"/>
-              <w:cnfStyle w:val="000000000000"/>
-            </w:pPr>
-            <w:r>
-              <w:t>1.1</w:t>
-            </w:r>
-          </w:p>
-        </w:tc>
-        <w:tc>
-          <w:tcPr>
-            <w:tcW w:w="3744" w:type="dxa"/>
-          </w:tcPr>
-          <w:p>
-            <w:pPr>
-              <w:pStyle w:val="Tabletext"/>
-              <w:cnfStyle w:val="000000000000"/>
-            </w:pPr>
-            <w:r>
-              <w:t>Correcciones documento E.R.</w:t>
-            </w:r>
-          </w:p>
-        </w:tc>
-        <w:tc>
-          <w:tcPr>
-            <w:tcW w:w="2304" w:type="dxa"/>
-          </w:tcPr>
-          <w:p>
-            <w:pPr>
-              <w:pStyle w:val="Tabletext"/>
-              <w:cnfStyle w:val="000000000000"/>
-            </w:pPr>
-            <w:r>
-              <w:t>William Ramírez Ruiz</w:t>
-            </w:r>
-          </w:p>
-          <w:p>
-            <w:pPr>
-              <w:pStyle w:val="Tabletext"/>
-              <w:cnfStyle w:val="000000000000"/>
-            </w:pPr>
-            <w:proofErr w:type="spellStart"/>
-            <w:r>
-              <w:t>Jhon</w:t>
-            </w:r>
-            <w:proofErr w:type="spellEnd"/>
-            <w:r>
-              <w:t xml:space="preserve"> Jairo Castañeda.</w:t>
-            </w:r>
-          </w:p>
-        </w:tc>
-      </w:tr>
-      <w:tr>
-        <w:trPr>
-          <w:cnfStyle w:val="000000100000"/>
-        </w:trPr>
-        <w:tc>
-          <w:tcPr>
-            <w:cnfStyle w:val="001000000000"/>
-            <w:tcW w:w="2304" w:type="dxa"/>
-          </w:tcPr>
-          <w:p>
-            <w:pPr>
-              <w:pStyle w:val="Tabletext"/>
-            </w:pPr>
-            <w:r>
-              <w:t>28-10-2015</w:t>
-            </w:r>
-          </w:p>
-        </w:tc>
-        <w:tc>
-          <w:tcPr>
-            <w:tcW w:w="1152" w:type="dxa"/>
-          </w:tcPr>
-          <w:p>
-            <w:pPr>
-              <w:pStyle w:val="Tabletext"/>
-              <w:cnfStyle w:val="000000100000"/>
-            </w:pPr>
-            <w:r>
-              <w:t>1.0</w:t>
-            </w:r>
-          </w:p>
-        </w:tc>
-        <w:tc>
-          <w:tcPr>
-            <w:tcW w:w="3744" w:type="dxa"/>
-          </w:tcPr>
-          <w:p>
-            <w:pPr>
-              <w:pStyle w:val="Tabletext"/>
-              <w:cnfStyle w:val="000000100000"/>
-            </w:pPr>
-            <w:r>
-              <w:t>Especificación de casos de uso.</w:t>
-            </w:r>
-          </w:p>
-        </w:tc>
-        <w:tc>
-          <w:tcPr>
-            <w:tcW w:w="2304" w:type="dxa"/>
-          </w:tcPr>
-          <w:p>
-            <w:pPr>
-              <w:pStyle w:val="Tabletext"/>
-              <w:cnfStyle w:val="000000100000"/>
-            </w:pPr>
-            <w:r>
-              <w:t>William Ramírez Ruiz</w:t>
-            </w:r>
-          </w:p>
-          <w:p>
-            <w:pPr>
-              <w:pStyle w:val="Tabletext"/>
-              <w:cnfStyle w:val="000000100000"/>
-            </w:pPr>
-            <w:proofErr w:type="spellStart"/>
-            <w:r>
-              <w:t>Jhon</w:t>
-            </w:r>
-            <w:proofErr w:type="spellEnd"/>
-            <w:r>
-              <w:t xml:space="preserve"> Jairo Castañeda.</w:t>
-            </w:r>
-          </w:p>
-        </w:tc>
-      </w:tr>
-      <w:tr>
-        <w:tc>
-          <w:tcPr>
-            <w:cnfStyle w:val="001000000000"/>
+            <w:cnfStyle w:val="001000000000" w:firstRow="0" w:lastRow="0" w:firstColumn="1" w:lastColumn="0" w:oddVBand="0" w:evenVBand="0" w:oddHBand="0" w:evenHBand="0" w:firstRowFirstColumn="0" w:firstRowLastColumn="0" w:lastRowFirstColumn="0" w:lastRowLastColumn="0"/>
             <w:tcW w:w="2304" w:type="dxa"/>
           </w:tcPr>
           <w:p>
@@ -610,7 +324,7 @@
           <w:p>
             <w:pPr>
               <w:pStyle w:val="Tabletext"/>
-              <w:cnfStyle w:val="000000000000"/>
+              <w:cnfStyle w:val="000000000000" w:firstRow="0" w:lastRow="0" w:firstColumn="0" w:lastColumn="0" w:oddVBand="0" w:evenVBand="0" w:oddHBand="0" w:evenHBand="0" w:firstRowFirstColumn="0" w:firstRowLastColumn="0" w:lastRowFirstColumn="0" w:lastRowLastColumn="0"/>
             </w:pPr>
             <w:r>
               <w:t>1.0</w:t>
@@ -624,7 +338,7 @@
           <w:p>
             <w:pPr>
               <w:pStyle w:val="Tabletext"/>
-              <w:cnfStyle w:val="000000000000"/>
+              <w:cnfStyle w:val="000000000000" w:firstRow="0" w:lastRow="0" w:firstColumn="0" w:lastColumn="0" w:oddVBand="0" w:evenVBand="0" w:oddHBand="0" w:evenHBand="0" w:firstRowFirstColumn="0" w:firstRowLastColumn="0" w:lastRowFirstColumn="0" w:lastRowLastColumn="0"/>
             </w:pPr>
             <w:sdt>
               <w:sdtPr>
@@ -637,6 +351,7 @@
                 <w:dataBinding w:prefixMappings="xmlns:ns0='http://purl.org/dc/elements/1.1/' xmlns:ns1='http://schemas.openxmlformats.org/package/2006/metadata/core-properties' " w:xpath="/ns1:coreProperties[1]/ns0:title[1]" w:storeItemID="{6C3C8BC8-F283-45AE-878A-BAB7291924A1}"/>
                 <w:text/>
               </w:sdtPr>
+              <w:sdtEndPr/>
               <w:sdtContent>
                 <w:r>
                   <w:t>Documento de arquitectura de software</w:t>
@@ -652,23 +367,127 @@
           <w:p>
             <w:pPr>
               <w:pStyle w:val="Tabletext"/>
-              <w:cnfStyle w:val="000000000000"/>
+              <w:cnfStyle w:val="000000000000" w:firstRow="0" w:lastRow="0" w:firstColumn="0" w:lastColumn="0" w:oddVBand="0" w:evenVBand="0" w:oddHBand="0" w:evenHBand="0" w:firstRowFirstColumn="0" w:firstRowLastColumn="0" w:lastRowFirstColumn="0" w:lastRowLastColumn="0"/>
+              <w:rPr>
+                <w:lang w:val="en-GB"/>
+              </w:rPr>
             </w:pPr>
             <w:r>
+              <w:rPr>
+                <w:lang w:val="en-GB"/>
+              </w:rPr>
+              <w:t xml:space="preserve">William </w:t>
+            </w:r>
+            <w:r>
+              <w:rPr>
+                <w:lang w:val="en-GB"/>
+              </w:rPr>
+              <w:t>Ramirez</w:t>
+            </w:r>
+            <w:r>
+              <w:rPr>
+                <w:lang w:val="en-GB"/>
+              </w:rPr>
+              <w:t xml:space="preserve"> Ruiz</w:t>
+            </w:r>
+          </w:p>
+          <w:p>
+            <w:pPr>
+              <w:pStyle w:val="Tabletext"/>
+              <w:cnfStyle w:val="000000000000" w:firstRow="0" w:lastRow="0" w:firstColumn="0" w:lastColumn="0" w:oddVBand="0" w:evenVBand="0" w:oddHBand="0" w:evenHBand="0" w:firstRowFirstColumn="0" w:firstRowLastColumn="0" w:lastRowFirstColumn="0" w:lastRowLastColumn="0"/>
+            </w:pPr>
+            <w:r>
+              <w:t>Jhon Jairo Castañeda.</w:t>
+            </w:r>
+          </w:p>
+        </w:tc>
+      </w:tr>
+      <w:tr>
+        <w:trPr>
+          <w:cnfStyle w:val="000000100000" w:firstRow="0" w:lastRow="0" w:firstColumn="0" w:lastColumn="0" w:oddVBand="0" w:evenVBand="0" w:oddHBand="1" w:evenHBand="0" w:firstRowFirstColumn="0" w:firstRowLastColumn="0" w:lastRowFirstColumn="0" w:lastRowLastColumn="0"/>
+        </w:trPr>
+        <w:tc>
+          <w:tcPr>
+            <w:cnfStyle w:val="001000000000" w:firstRow="0" w:lastRow="0" w:firstColumn="1" w:lastColumn="0" w:oddVBand="0" w:evenVBand="0" w:oddHBand="0" w:evenHBand="0" w:firstRowFirstColumn="0" w:firstRowLastColumn="0" w:lastRowFirstColumn="0" w:lastRowLastColumn="0"/>
+            <w:tcW w:w="2304" w:type="dxa"/>
+          </w:tcPr>
+          <w:p>
+            <w:pPr>
+              <w:pStyle w:val="Tabletext"/>
+            </w:pPr>
+            <w:r>
+              <w:t>29-11-2015</w:t>
+            </w:r>
+          </w:p>
+        </w:tc>
+        <w:tc>
+          <w:tcPr>
+            <w:tcW w:w="1152" w:type="dxa"/>
+          </w:tcPr>
+          <w:p>
+            <w:pPr>
+              <w:pStyle w:val="Tabletext"/>
+              <w:cnfStyle w:val="000000100000" w:firstRow="0" w:lastRow="0" w:firstColumn="0" w:lastColumn="0" w:oddVBand="0" w:evenVBand="0" w:oddHBand="1" w:evenHBand="0" w:firstRowFirstColumn="0" w:firstRowLastColumn="0" w:lastRowFirstColumn="0" w:lastRowLastColumn="0"/>
+            </w:pPr>
+            <w:r>
+              <w:t>1.1</w:t>
+            </w:r>
+          </w:p>
+        </w:tc>
+        <w:tc>
+          <w:tcPr>
+            <w:tcW w:w="3744" w:type="dxa"/>
+          </w:tcPr>
+          <w:p>
+            <w:pPr>
+              <w:pStyle w:val="Tabletext"/>
+              <w:cnfStyle w:val="000000100000" w:firstRow="0" w:lastRow="0" w:firstColumn="0" w:lastColumn="0" w:oddVBand="0" w:evenVBand="0" w:oddHBand="1" w:evenHBand="0" w:firstRowFirstColumn="0" w:firstRowLastColumn="0" w:lastRowFirstColumn="0" w:lastRowLastColumn="0"/>
+            </w:pPr>
+            <w:r>
+              <w:t>Corrección tabla del historial de revisiones</w:t>
+            </w:r>
+          </w:p>
+        </w:tc>
+        <w:tc>
+          <w:tcPr>
+            <w:tcW w:w="2304" w:type="dxa"/>
+          </w:tcPr>
+          <w:p>
+            <w:pPr>
+              <w:pStyle w:val="Tabletext"/>
+              <w:cnfStyle w:val="000000100000" w:firstRow="0" w:lastRow="0" w:firstColumn="0" w:lastColumn="0" w:oddVBand="0" w:evenVBand="0" w:oddHBand="1" w:evenHBand="0" w:firstRowFirstColumn="0" w:firstRowLastColumn="0" w:lastRowFirstColumn="0" w:lastRowLastColumn="0"/>
+              <w:rPr>
+                <w:lang w:val="es-ES"/>
+              </w:rPr>
+            </w:pPr>
+            <w:r>
+              <w:rPr>
+                <w:lang w:val="es-ES"/>
+              </w:rPr>
               <w:t>William Ramírez Ruiz</w:t>
             </w:r>
           </w:p>
           <w:p>
             <w:pPr>
               <w:pStyle w:val="Tabletext"/>
-              <w:cnfStyle w:val="000000000000"/>
+              <w:cnfStyle w:val="000000100000" w:firstRow="0" w:lastRow="0" w:firstColumn="0" w:lastColumn="0" w:oddVBand="0" w:evenVBand="0" w:oddHBand="1" w:evenHBand="0" w:firstRowFirstColumn="0" w:firstRowLastColumn="0" w:lastRowFirstColumn="0" w:lastRowLastColumn="0"/>
             </w:pPr>
-            <w:proofErr w:type="spellStart"/>
             <w:r>
-              <w:t>Jhon</w:t>
+              <w:rPr>
+                <w:lang w:val="es-ES"/>
+              </w:rPr>
+              <w:t>J</w:t>
             </w:r>
-            <w:proofErr w:type="spellEnd"/>
             <w:r>
+              <w:rPr>
+                <w:lang w:val="es-ES"/>
+              </w:rPr>
+              <w:t>hon</w:t>
+            </w:r>
+            <w:r>
+              <w:rPr>
+                <w:lang w:val="es-ES"/>
+              </w:rPr>
               <w:t xml:space="preserve"> Jairo Castañeda.</w:t>
             </w:r>
           </w:p>
@@ -678,7 +497,7 @@
     <w:p/>
     <w:p>
       <w:pPr>
-        <w:pStyle w:val="Ttulo"/>
+        <w:pStyle w:val="Puesto"/>
       </w:pPr>
       <w:r>
         <w:rPr>
@@ -715,8 +534,6 @@
       <w:r>
         <w:fldChar w:fldCharType="separate"/>
       </w:r>
-      <w:bookmarkStart w:id="0" w:name="_GoBack"/>
-      <w:bookmarkEnd w:id="0"/>
       <w:r>
         <w:rPr>
           <w:noProof/>
@@ -2343,7 +2160,7 @@
     </w:p>
     <w:p>
       <w:pPr>
-        <w:pStyle w:val="Ttulo"/>
+        <w:pStyle w:val="Puesto"/>
       </w:pPr>
       <w:r>
         <w:fldChar w:fldCharType="end"/>
@@ -2362,6 +2179,7 @@
           <w:dataBinding w:prefixMappings="xmlns:ns0='http://purl.org/dc/elements/1.1/' xmlns:ns1='http://schemas.openxmlformats.org/package/2006/metadata/core-properties' " w:xpath="/ns1:coreProperties[1]/ns0:title[1]" w:storeItemID="{6C3C8BC8-F283-45AE-878A-BAB7291924A1}"/>
           <w:text/>
         </w:sdtPr>
+        <w:sdtEndPr/>
         <w:sdtContent>
           <w:r>
             <w:t>Documento de arquitectura de software</w:t>
@@ -2842,15 +2660,7 @@
         <w:jc w:val="both"/>
       </w:pPr>
       <w:r>
-        <w:t xml:space="preserve">Lo referente a los casos de uso tendremos que desde cierta perspectiva la funcionalidad principal será lo referente a la comunicación serial de los datos. Debido a que el software se tornara como uno de adquisición de datos, la comunicación entre el </w:t>
-      </w:r>
-      <w:proofErr w:type="spellStart"/>
-      <w:r>
-        <w:t>microcontrolador</w:t>
-      </w:r>
-      <w:proofErr w:type="spellEnd"/>
-      <w:r>
-        <w:t xml:space="preserve"> y java será crucial, por lo cual la cobertura arquitectónica casi que se centrara principalmente en este proceso, rectificando antes que nada que la comunicación anteriormente descrita exista y que estos datos transmitidos sean los esperados.</w:t>
+        <w:t>Lo referente a los casos de uso tendremos que desde cierta perspectiva la funcionalidad principal será lo referente a la comunicación serial de los datos. Debido a que el software se tornara como uno de adquisición de datos, la comunicación entre el microcontrolador y java será crucial, por lo cual la cobertura arquitectónica casi que se centrara principalmente en este proceso, rectificando antes que nada que la comunicación anteriormente descrita exista y que estos datos transmitidos sean los esperados.</w:t>
       </w:r>
     </w:p>
     <w:p/>
@@ -3210,15 +3020,7 @@
         <w:t>las comunicaciones</w:t>
       </w:r>
       <w:r>
-        <w:t xml:space="preserve"> como tal del software con el hardware, se tendrá dos tipos de lógicas. Debido a que se usara un </w:t>
-      </w:r>
-      <w:proofErr w:type="spellStart"/>
-      <w:r>
-        <w:t>microcontrolador</w:t>
-      </w:r>
-      <w:proofErr w:type="spellEnd"/>
-      <w:r>
-        <w:t xml:space="preserve"> como tarjeta de adquisición se deberá crear comunicaciones de tipo serial debido a que un proceso requiere de la funcionalidad de adquirir datos de dicha tarjeta</w:t>
+        <w:t xml:space="preserve"> como tal del software con el hardware, se tendrá dos tipos de lógicas. Debido a que se usara un microcontrolador como tarjeta de adquisición se deberá crear comunicaciones de tipo serial debido a que un proceso requiere de la funcionalidad de adquirir datos de dicha tarjeta</w:t>
       </w:r>
       <w:r>
         <w:t xml:space="preserve">. </w:t>
@@ -3602,15 +3404,7 @@
       </w:r>
       <w:r>
         <w:lastRenderedPageBreak/>
-        <w:t xml:space="preserve">lograra comunicarse los datos y la velocidad de transmisión de estos, esto se verá  afectado por el </w:t>
-      </w:r>
-      <w:proofErr w:type="spellStart"/>
-      <w:r>
-        <w:t>microcontrolador</w:t>
-      </w:r>
-      <w:proofErr w:type="spellEnd"/>
-      <w:r>
-        <w:t xml:space="preserve"> y la forma en la cual java recibe los datos. Como se ha podido evidenciar se tendrá una limitante relacionada con el almacenamiento de los datos en un vector, ya que para este proceso se requerirá de un denominado tiempo de muestreo, en donde se establece hasta que tiempo se tomaron las muestras de la señal y la frecuencia en que se hizo esto, haciendo inferencia a tiempo como capacidad o rango total y frecuencia como sensibilidad u velocidad de transmisión de datos.</w:t>
+        <w:t>lograra comunicarse los datos y la velocidad de transmisión de estos, esto se verá  afectado por el microcontrolador y la forma en la cual java recibe los datos. Como se ha podido evidenciar se tendrá una limitante relacionada con el almacenamiento de los datos en un vector, ya que para este proceso se requerirá de un denominado tiempo de muestreo, en donde se establece hasta que tiempo se tomaron las muestras de la señal y la frecuencia en que se hizo esto, haciendo inferencia a tiempo como capacidad o rango total y frecuencia como sensibilidad u velocidad de transmisión de datos.</w:t>
       </w:r>
     </w:p>
     <w:p/>
@@ -3659,27 +3453,9 @@
       </w:r>
     </w:p>
     <w:p/>
-    <w:p>
-      <w:pPr>
-        <w:rPr>
-          <w:lang w:val="en-US"/>
-        </w:rPr>
-      </w:pPr>
-    </w:p>
-    <w:p>
-      <w:pPr>
-        <w:rPr>
-          <w:lang w:val="en-US"/>
-        </w:rPr>
-      </w:pPr>
-    </w:p>
-    <w:p>
-      <w:pPr>
-        <w:rPr>
-          <w:lang w:val="en-US"/>
-        </w:rPr>
-      </w:pPr>
-    </w:p>
+    <w:p/>
+    <w:p/>
+    <w:p/>
     <w:sectPr>
       <w:headerReference w:type="default" r:id="rId10"/>
       <w:pgSz w:w="12240" w:h="15840"/>
@@ -3692,7 +3468,7 @@
 </file>
 
 <file path=word/endnotes.xml><?xml version="1.0" encoding="utf-8"?>
-<w:endnotes xmlns:ve="http://schemas.openxmlformats.org/markup-compatibility/2006" xmlns:o="urn:schemas-microsoft-com:office:office" xmlns:r="http://schemas.openxmlformats.org/officeDocument/2006/relationships" xmlns:m="http://schemas.openxmlformats.org/officeDocument/2006/math" xmlns:v="urn:schemas-microsoft-com:vml" xmlns:wp="http://schemas.openxmlformats.org/drawingml/2006/wordprocessingDrawing" xmlns:w10="urn:schemas-microsoft-com:office:word" xmlns:w="http://schemas.openxmlformats.org/wordprocessingml/2006/main" xmlns:wne="http://schemas.microsoft.com/office/word/2006/wordml">
+<w:endnotes xmlns:wpc="http://schemas.microsoft.com/office/word/2010/wordprocessingCanvas" xmlns:mc="http://schemas.openxmlformats.org/markup-compatibility/2006" xmlns:o="urn:schemas-microsoft-com:office:office" xmlns:r="http://schemas.openxmlformats.org/officeDocument/2006/relationships" xmlns:m="http://schemas.openxmlformats.org/officeDocument/2006/math" xmlns:v="urn:schemas-microsoft-com:vml" xmlns:wp14="http://schemas.microsoft.com/office/word/2010/wordprocessingDrawing" xmlns:wp="http://schemas.openxmlformats.org/drawingml/2006/wordprocessingDrawing" xmlns:w10="urn:schemas-microsoft-com:office:word" xmlns:w="http://schemas.openxmlformats.org/wordprocessingml/2006/main" xmlns:w14="http://schemas.microsoft.com/office/word/2010/wordml" xmlns:w15="http://schemas.microsoft.com/office/word/2012/wordml" xmlns:wpg="http://schemas.microsoft.com/office/word/2010/wordprocessingGroup" xmlns:wpi="http://schemas.microsoft.com/office/word/2010/wordprocessingInk" xmlns:wne="http://schemas.microsoft.com/office/word/2006/wordml" xmlns:wps="http://schemas.microsoft.com/office/word/2010/wordprocessingShape" mc:Ignorable="w14 w15 wp14">
   <w:endnote w:type="separator" w:id="-1">
     <w:p>
       <w:pPr>
@@ -3717,7 +3493,7 @@
 </file>
 
 <file path=word/footnotes.xml><?xml version="1.0" encoding="utf-8"?>
-<w:footnotes xmlns:ve="http://schemas.openxmlformats.org/markup-compatibility/2006" xmlns:o="urn:schemas-microsoft-com:office:office" xmlns:r="http://schemas.openxmlformats.org/officeDocument/2006/relationships" xmlns:m="http://schemas.openxmlformats.org/officeDocument/2006/math" xmlns:v="urn:schemas-microsoft-com:vml" xmlns:wp="http://schemas.openxmlformats.org/drawingml/2006/wordprocessingDrawing" xmlns:w10="urn:schemas-microsoft-com:office:word" xmlns:w="http://schemas.openxmlformats.org/wordprocessingml/2006/main" xmlns:wne="http://schemas.microsoft.com/office/word/2006/wordml">
+<w:footnotes xmlns:wpc="http://schemas.microsoft.com/office/word/2010/wordprocessingCanvas" xmlns:mc="http://schemas.openxmlformats.org/markup-compatibility/2006" xmlns:o="urn:schemas-microsoft-com:office:office" xmlns:r="http://schemas.openxmlformats.org/officeDocument/2006/relationships" xmlns:m="http://schemas.openxmlformats.org/officeDocument/2006/math" xmlns:v="urn:schemas-microsoft-com:vml" xmlns:wp14="http://schemas.microsoft.com/office/word/2010/wordprocessingDrawing" xmlns:wp="http://schemas.openxmlformats.org/drawingml/2006/wordprocessingDrawing" xmlns:w10="urn:schemas-microsoft-com:office:word" xmlns:w="http://schemas.openxmlformats.org/wordprocessingml/2006/main" xmlns:w14="http://schemas.microsoft.com/office/word/2010/wordml" xmlns:w15="http://schemas.microsoft.com/office/word/2012/wordml" xmlns:wpg="http://schemas.microsoft.com/office/word/2010/wordprocessingGroup" xmlns:wpi="http://schemas.microsoft.com/office/word/2010/wordprocessingInk" xmlns:wne="http://schemas.microsoft.com/office/word/2006/wordml" xmlns:wps="http://schemas.microsoft.com/office/word/2010/wordprocessingShape" mc:Ignorable="w14 w15 wp14">
   <w:footnote w:type="separator" w:id="-1">
     <w:p>
       <w:pPr>
@@ -3742,7 +3518,7 @@
 </file>
 
 <file path=word/header1.xml><?xml version="1.0" encoding="utf-8"?>
-<w:hdr xmlns:ve="http://schemas.openxmlformats.org/markup-compatibility/2006" xmlns:o="urn:schemas-microsoft-com:office:office" xmlns:r="http://schemas.openxmlformats.org/officeDocument/2006/relationships" xmlns:m="http://schemas.openxmlformats.org/officeDocument/2006/math" xmlns:v="urn:schemas-microsoft-com:vml" xmlns:wp="http://schemas.openxmlformats.org/drawingml/2006/wordprocessingDrawing" xmlns:w10="urn:schemas-microsoft-com:office:word" xmlns:w="http://schemas.openxmlformats.org/wordprocessingml/2006/main" xmlns:wne="http://schemas.microsoft.com/office/word/2006/wordml">
+<w:hdr xmlns:wpc="http://schemas.microsoft.com/office/word/2010/wordprocessingCanvas" xmlns:mc="http://schemas.openxmlformats.org/markup-compatibility/2006" xmlns:o="urn:schemas-microsoft-com:office:office" xmlns:r="http://schemas.openxmlformats.org/officeDocument/2006/relationships" xmlns:m="http://schemas.openxmlformats.org/officeDocument/2006/math" xmlns:v="urn:schemas-microsoft-com:vml" xmlns:wp14="http://schemas.microsoft.com/office/word/2010/wordprocessingDrawing" xmlns:wp="http://schemas.openxmlformats.org/drawingml/2006/wordprocessingDrawing" xmlns:w10="urn:schemas-microsoft-com:office:word" xmlns:w="http://schemas.openxmlformats.org/wordprocessingml/2006/main" xmlns:w14="http://schemas.microsoft.com/office/word/2010/wordml" xmlns:w15="http://schemas.microsoft.com/office/word/2012/wordml" xmlns:wpg="http://schemas.microsoft.com/office/word/2010/wordprocessingGroup" xmlns:wpi="http://schemas.microsoft.com/office/word/2010/wordprocessingInk" xmlns:wne="http://schemas.microsoft.com/office/word/2006/wordml" xmlns:wps="http://schemas.microsoft.com/office/word/2010/wordprocessingShape" mc:Ignorable="w14 w15 wp14">
   <w:p>
     <w:pPr>
       <w:pStyle w:val="Encabezado"/>
@@ -3782,7 +3558,7 @@
                   <a:blip r:embed="rId1">
                     <a:extLst>
                       <a:ext uri="{28A0092B-C50C-407E-A947-70E740481C1C}">
-                        <a14:useLocalDpi xmlns:a14="http://schemas.microsoft.com/office/drawing/2010/main" xmlns:wps="http://schemas.microsoft.com/office/word/2010/wordprocessingShape" xmlns:wpi="http://schemas.microsoft.com/office/word/2010/wordprocessingInk" xmlns:wpg="http://schemas.microsoft.com/office/word/2010/wordprocessingGroup" xmlns:w15="http://schemas.microsoft.com/office/word/2012/wordml" xmlns:w14="http://schemas.microsoft.com/office/word/2010/wordml" xmlns:w="http://schemas.openxmlformats.org/wordprocessingml/2006/main" xmlns:w10="urn:schemas-microsoft-com:office:word" xmlns:wp14="http://schemas.microsoft.com/office/word/2010/wordprocessingDrawing" xmlns:v="urn:schemas-microsoft-com:vml" xmlns:o="urn:schemas-microsoft-com:office:office" xmlns:mc="http://schemas.openxmlformats.org/markup-compatibility/2006" xmlns:wpc="http://schemas.microsoft.com/office/word/2010/wordprocessingCanvas" xmlns="" val="0"/>
+                        <a14:useLocalDpi xmlns:a14="http://schemas.microsoft.com/office/drawing/2010/main" val="0"/>
                       </a:ext>
                     </a:extLst>
                   </a:blip>
@@ -3815,13 +3591,13 @@
 </file>
 
 <file path=word/header2.xml><?xml version="1.0" encoding="utf-8"?>
-<w:hdr xmlns:ve="http://schemas.openxmlformats.org/markup-compatibility/2006" xmlns:o="urn:schemas-microsoft-com:office:office" xmlns:r="http://schemas.openxmlformats.org/officeDocument/2006/relationships" xmlns:m="http://schemas.openxmlformats.org/officeDocument/2006/math" xmlns:v="urn:schemas-microsoft-com:vml" xmlns:wp="http://schemas.openxmlformats.org/drawingml/2006/wordprocessingDrawing" xmlns:w10="urn:schemas-microsoft-com:office:word" xmlns:w="http://schemas.openxmlformats.org/wordprocessingml/2006/main" xmlns:wne="http://schemas.microsoft.com/office/word/2006/wordml">
+<w:hdr xmlns:wpc="http://schemas.microsoft.com/office/word/2010/wordprocessingCanvas" xmlns:mc="http://schemas.openxmlformats.org/markup-compatibility/2006" xmlns:o="urn:schemas-microsoft-com:office:office" xmlns:r="http://schemas.openxmlformats.org/officeDocument/2006/relationships" xmlns:m="http://schemas.openxmlformats.org/officeDocument/2006/math" xmlns:v="urn:schemas-microsoft-com:vml" xmlns:wp14="http://schemas.microsoft.com/office/word/2010/wordprocessingDrawing" xmlns:wp="http://schemas.openxmlformats.org/drawingml/2006/wordprocessingDrawing" xmlns:w10="urn:schemas-microsoft-com:office:word" xmlns:w="http://schemas.openxmlformats.org/wordprocessingml/2006/main" xmlns:w14="http://schemas.microsoft.com/office/word/2010/wordml" xmlns:w15="http://schemas.microsoft.com/office/word/2012/wordml" xmlns:wpg="http://schemas.microsoft.com/office/word/2010/wordprocessingGroup" xmlns:wpi="http://schemas.microsoft.com/office/word/2010/wordprocessingInk" xmlns:wne="http://schemas.microsoft.com/office/word/2006/wordml" xmlns:wps="http://schemas.microsoft.com/office/word/2010/wordprocessingShape" mc:Ignorable="w14 w15 wp14">
   <w:tbl>
     <w:tblPr>
-      <w:tblStyle w:val="GridTable1LightAccent5"/>
+      <w:tblStyle w:val="Tabladecuadrcula1clara-nfasis51"/>
       <w:tblW w:w="9490" w:type="dxa"/>
       <w:tblLayout w:type="fixed"/>
-      <w:tblLook w:val="04A0"/>
+      <w:tblLook w:val="04A0" w:firstRow="1" w:lastRow="0" w:firstColumn="1" w:lastColumn="0" w:noHBand="0" w:noVBand="1"/>
     </w:tblPr>
     <w:tblGrid>
       <w:gridCol w:w="4103"/>
@@ -3830,7 +3606,7 @@
     </w:tblGrid>
     <w:tr>
       <w:trPr>
-        <w:cnfStyle w:val="100000000000"/>
+        <w:cnfStyle w:val="100000000000" w:firstRow="1" w:lastRow="0" w:firstColumn="0" w:lastColumn="0" w:oddVBand="0" w:evenVBand="0" w:oddHBand="0" w:evenHBand="0" w:firstRowFirstColumn="0" w:firstRowLastColumn="0" w:lastRowFirstColumn="0" w:lastRowLastColumn="0"/>
         <w:trHeight w:val="553"/>
       </w:trPr>
       <w:sdt>
@@ -3844,10 +3620,11 @@
           <w:dataBinding w:prefixMappings="xmlns:ns0='http://purl.org/dc/elements/1.1/' xmlns:ns1='http://schemas.openxmlformats.org/package/2006/metadata/core-properties' " w:xpath="/ns1:coreProperties[1]/ns0:subject[1]" w:storeItemID="{6C3C8BC8-F283-45AE-878A-BAB7291924A1}"/>
           <w:text/>
         </w:sdtPr>
+        <w:sdtEndPr/>
         <w:sdtContent>
           <w:tc>
             <w:tcPr>
-              <w:cnfStyle w:val="001000000000"/>
+              <w:cnfStyle w:val="001000000000" w:firstRow="0" w:lastRow="0" w:firstColumn="1" w:lastColumn="0" w:oddVBand="0" w:evenVBand="0" w:oddHBand="0" w:evenHBand="0" w:firstRowFirstColumn="0" w:firstRowLastColumn="0" w:lastRowFirstColumn="0" w:lastRowLastColumn="0"/>
               <w:tcW w:w="4103" w:type="dxa"/>
               <w:hideMark/>
             </w:tcPr>
@@ -3871,10 +3648,13 @@
             </w:tabs>
             <w:spacing w:before="40"/>
             <w:ind w:right="68"/>
-            <w:cnfStyle w:val="100000000000"/>
+            <w:cnfStyle w:val="100000000000" w:firstRow="1" w:lastRow="0" w:firstColumn="0" w:lastColumn="0" w:oddVBand="0" w:evenVBand="0" w:oddHBand="0" w:evenHBand="0" w:firstRowFirstColumn="0" w:firstRowLastColumn="0" w:lastRowFirstColumn="0" w:lastRowLastColumn="0"/>
           </w:pPr>
           <w:r>
-            <w:t xml:space="preserve">  Versión:           &lt;1.0&gt;</w:t>
+            <w:t xml:space="preserve">  Versión:           &lt;1.1</w:t>
+          </w:r>
+          <w:r>
+            <w:t>&gt;</w:t>
           </w:r>
         </w:p>
       </w:tc>
@@ -3890,7 +3670,7 @@
             </w:tabs>
             <w:spacing w:before="40"/>
             <w:ind w:right="68"/>
-            <w:cnfStyle w:val="100000000000"/>
+            <w:cnfStyle w:val="100000000000" w:firstRow="1" w:lastRow="0" w:firstColumn="0" w:lastColumn="0" w:oddVBand="0" w:evenVBand="0" w:oddHBand="0" w:evenHBand="0" w:firstRowFirstColumn="0" w:firstRowLastColumn="0" w:lastRowFirstColumn="0" w:lastRowLastColumn="0"/>
           </w:pPr>
           <w:r>
             <w:rPr>
@@ -3918,7 +3698,7 @@
                         <a:blip r:embed="rId1">
                           <a:extLst>
                             <a:ext uri="{28A0092B-C50C-407E-A947-70E740481C1C}">
-                              <a14:useLocalDpi xmlns:a14="http://schemas.microsoft.com/office/drawing/2010/main" xmlns:wps="http://schemas.microsoft.com/office/word/2010/wordprocessingShape" xmlns:wpi="http://schemas.microsoft.com/office/word/2010/wordprocessingInk" xmlns:wpg="http://schemas.microsoft.com/office/word/2010/wordprocessingGroup" xmlns:w15="http://schemas.microsoft.com/office/word/2012/wordml" xmlns:w14="http://schemas.microsoft.com/office/word/2010/wordml" xmlns:w="http://schemas.openxmlformats.org/wordprocessingml/2006/main" xmlns:w10="urn:schemas-microsoft-com:office:word" xmlns:wp14="http://schemas.microsoft.com/office/word/2010/wordprocessingDrawing" xmlns:v="urn:schemas-microsoft-com:vml" xmlns:o="urn:schemas-microsoft-com:office:office" xmlns:mc="http://schemas.openxmlformats.org/markup-compatibility/2006" xmlns:wpc="http://schemas.microsoft.com/office/word/2010/wordprocessingCanvas" xmlns="" val="0"/>
+                              <a14:useLocalDpi xmlns:a14="http://schemas.microsoft.com/office/drawing/2010/main" val="0"/>
                             </a:ext>
                           </a:extLst>
                         </a:blip>
@@ -3964,10 +3744,11 @@
           <w:dataBinding w:prefixMappings="xmlns:ns0='http://purl.org/dc/elements/1.1/' xmlns:ns1='http://schemas.openxmlformats.org/package/2006/metadata/core-properties' " w:xpath="/ns1:coreProperties[1]/ns0:title[1]" w:storeItemID="{6C3C8BC8-F283-45AE-878A-BAB7291924A1}"/>
           <w:text/>
         </w:sdtPr>
+        <w:sdtEndPr/>
         <w:sdtContent>
           <w:tc>
             <w:tcPr>
-              <w:cnfStyle w:val="001000000000"/>
+              <w:cnfStyle w:val="001000000000" w:firstRow="0" w:lastRow="0" w:firstColumn="1" w:lastColumn="0" w:oddVBand="0" w:evenVBand="0" w:oddHBand="0" w:evenHBand="0" w:firstRowFirstColumn="0" w:firstRowLastColumn="0" w:lastRowFirstColumn="0" w:lastRowLastColumn="0"/>
               <w:tcW w:w="4103" w:type="dxa"/>
               <w:hideMark/>
             </w:tcPr>
@@ -3989,35 +3770,20 @@
         </w:tcPr>
         <w:p>
           <w:pPr>
-            <w:cnfStyle w:val="000000000000"/>
+            <w:cnfStyle w:val="000000000000" w:firstRow="0" w:lastRow="0" w:firstColumn="0" w:lastColumn="0" w:oddVBand="0" w:evenVBand="0" w:oddHBand="0" w:evenHBand="0" w:firstRowFirstColumn="0" w:firstRowLastColumn="0" w:lastRowFirstColumn="0" w:lastRowLastColumn="0"/>
           </w:pPr>
           <w:r>
             <w:t xml:space="preserve">  </w:t>
           </w:r>
           <w:r>
-            <w:t>Fecha:  &lt;</w:t>
+            <w:t>Fecha:  &lt;29/nov</w:t>
           </w:r>
-          <w:proofErr w:type="spellStart"/>
-          <w:r>
-            <w:t>dd</w:t>
-          </w:r>
-          <w:proofErr w:type="spellEnd"/>
           <w:r>
             <w:t>/</w:t>
           </w:r>
-          <w:proofErr w:type="spellStart"/>
           <w:r>
-            <w:t>mmm</w:t>
+            <w:t>15</w:t>
           </w:r>
-          <w:proofErr w:type="spellEnd"/>
-          <w:r>
-            <w:t>/</w:t>
-          </w:r>
-          <w:proofErr w:type="spellStart"/>
-          <w:r>
-            <w:t>yy</w:t>
-          </w:r>
-          <w:proofErr w:type="spellEnd"/>
           <w:r>
             <w:t>&gt;</w:t>
           </w:r>
@@ -4030,7 +3796,7 @@
         </w:tcPr>
         <w:p>
           <w:pPr>
-            <w:cnfStyle w:val="000000000000"/>
+            <w:cnfStyle w:val="000000000000" w:firstRow="0" w:lastRow="0" w:firstColumn="0" w:lastColumn="0" w:oddVBand="0" w:evenVBand="0" w:oddHBand="0" w:evenHBand="0" w:firstRowFirstColumn="0" w:firstRowLastColumn="0" w:lastRowFirstColumn="0" w:lastRowLastColumn="0"/>
             <w:rPr>
               <w:lang w:val="en-US"/>
             </w:rPr>
@@ -4057,8 +3823,8 @@
 </file>
 
 <file path=word/numbering.xml><?xml version="1.0" encoding="utf-8"?>
-<w:numbering xmlns:ve="http://schemas.openxmlformats.org/markup-compatibility/2006" xmlns:o="urn:schemas-microsoft-com:office:office" xmlns:r="http://schemas.openxmlformats.org/officeDocument/2006/relationships" xmlns:m="http://schemas.openxmlformats.org/officeDocument/2006/math" xmlns:v="urn:schemas-microsoft-com:vml" xmlns:wp="http://schemas.openxmlformats.org/drawingml/2006/wordprocessingDrawing" xmlns:w10="urn:schemas-microsoft-com:office:word" xmlns:w="http://schemas.openxmlformats.org/wordprocessingml/2006/main" xmlns:wne="http://schemas.microsoft.com/office/word/2006/wordml">
-  <w:abstractNum w:abstractNumId="0">
+<w:numbering xmlns:wpc="http://schemas.microsoft.com/office/word/2010/wordprocessingCanvas" xmlns:mc="http://schemas.openxmlformats.org/markup-compatibility/2006" xmlns:o="urn:schemas-microsoft-com:office:office" xmlns:r="http://schemas.openxmlformats.org/officeDocument/2006/relationships" xmlns:m="http://schemas.openxmlformats.org/officeDocument/2006/math" xmlns:v="urn:schemas-microsoft-com:vml" xmlns:wp14="http://schemas.microsoft.com/office/word/2010/wordprocessingDrawing" xmlns:wp="http://schemas.openxmlformats.org/drawingml/2006/wordprocessingDrawing" xmlns:w10="urn:schemas-microsoft-com:office:word" xmlns:w="http://schemas.openxmlformats.org/wordprocessingml/2006/main" xmlns:w14="http://schemas.microsoft.com/office/word/2010/wordml" xmlns:w15="http://schemas.microsoft.com/office/word/2012/wordml" xmlns:wpg="http://schemas.microsoft.com/office/word/2010/wordprocessingGroup" xmlns:wpi="http://schemas.microsoft.com/office/word/2010/wordprocessingInk" xmlns:wne="http://schemas.microsoft.com/office/word/2006/wordml" xmlns:wps="http://schemas.microsoft.com/office/word/2010/wordprocessingShape" mc:Ignorable="w14 w15 wp14">
+  <w:abstractNum w:abstractNumId="0" w15:restartNumberingAfterBreak="0">
     <w:nsid w:val="FFFFFFFB"/>
     <w:multiLevelType w:val="multilevel"/>
     <w:tmpl w:val="FFFFFFFF"/>
@@ -4162,7 +3928,7 @@
       </w:pPr>
     </w:lvl>
   </w:abstractNum>
-  <w:abstractNum w:abstractNumId="1">
+  <w:abstractNum w:abstractNumId="1" w15:restartNumberingAfterBreak="0">
     <w:nsid w:val="0A406769"/>
     <w:multiLevelType w:val="hybridMultilevel"/>
     <w:tmpl w:val="C3309EE6"/>
@@ -4275,7 +4041,7 @@
       </w:rPr>
     </w:lvl>
   </w:abstractNum>
-  <w:abstractNum w:abstractNumId="2">
+  <w:abstractNum w:abstractNumId="2" w15:restartNumberingAfterBreak="0">
     <w:nsid w:val="300437BF"/>
     <w:multiLevelType w:val="hybridMultilevel"/>
     <w:tmpl w:val="B540F2FA"/>
@@ -4415,7 +4181,7 @@
       </w:rPr>
     </w:lvl>
   </w:abstractNum>
-  <w:abstractNum w:abstractNumId="3">
+  <w:abstractNum w:abstractNumId="3" w15:restartNumberingAfterBreak="0">
     <w:nsid w:val="3AEA72D9"/>
     <w:multiLevelType w:val="hybridMultilevel"/>
     <w:tmpl w:val="1DA6ED96"/>
@@ -4528,7 +4294,7 @@
       </w:rPr>
     </w:lvl>
   </w:abstractNum>
-  <w:abstractNum w:abstractNumId="4">
+  <w:abstractNum w:abstractNumId="4" w15:restartNumberingAfterBreak="0">
     <w:nsid w:val="7DB02027"/>
     <w:multiLevelType w:val="hybridMultilevel"/>
     <w:tmpl w:val="3D4611CA"/>
@@ -4687,7 +4453,7 @@
 </file>
 
 <file path=word/styles.xml><?xml version="1.0" encoding="utf-8"?>
-<w:styles xmlns:r="http://schemas.openxmlformats.org/officeDocument/2006/relationships" xmlns:w="http://schemas.openxmlformats.org/wordprocessingml/2006/main">
+<w:styles xmlns:mc="http://schemas.openxmlformats.org/markup-compatibility/2006" xmlns:r="http://schemas.openxmlformats.org/officeDocument/2006/relationships" xmlns:w="http://schemas.openxmlformats.org/wordprocessingml/2006/main" xmlns:w14="http://schemas.microsoft.com/office/word/2010/wordml" xmlns:w15="http://schemas.microsoft.com/office/word/2012/wordml" mc:Ignorable="w14 w15">
   <w:docDefaults>
     <w:rPrDefault>
       <w:rPr>
@@ -4703,145 +4469,378 @@
       </w:pPr>
     </w:pPrDefault>
   </w:docDefaults>
-  <w:latentStyles w:defLockedState="0" w:defUIPriority="99" w:defSemiHidden="1" w:defUnhideWhenUsed="1" w:defQFormat="0" w:count="267">
-    <w:lsdException w:name="Normal" w:semiHidden="0" w:uiPriority="0" w:unhideWhenUsed="0" w:qFormat="1"/>
-    <w:lsdException w:name="heading 1" w:semiHidden="0" w:uiPriority="0" w:unhideWhenUsed="0" w:qFormat="1"/>
-    <w:lsdException w:name="heading 2" w:uiPriority="0" w:qFormat="1"/>
-    <w:lsdException w:name="heading 3" w:uiPriority="0" w:qFormat="1"/>
-    <w:lsdException w:name="heading 4" w:uiPriority="0" w:qFormat="1"/>
-    <w:lsdException w:name="heading 5" w:uiPriority="0" w:qFormat="1"/>
-    <w:lsdException w:name="heading 6" w:uiPriority="0" w:qFormat="1"/>
-    <w:lsdException w:name="heading 7" w:uiPriority="0" w:qFormat="1"/>
-    <w:lsdException w:name="heading 8" w:uiPriority="0" w:qFormat="1"/>
-    <w:lsdException w:name="heading 9" w:uiPriority="0" w:qFormat="1"/>
-    <w:lsdException w:name="toc 1" w:uiPriority="39"/>
-    <w:lsdException w:name="toc 2" w:uiPriority="39"/>
-    <w:lsdException w:name="toc 3" w:uiPriority="39"/>
-    <w:lsdException w:name="toc 4" w:uiPriority="39"/>
-    <w:lsdException w:name="toc 5" w:uiPriority="39"/>
-    <w:lsdException w:name="toc 6" w:uiPriority="39"/>
-    <w:lsdException w:name="toc 7" w:uiPriority="39"/>
-    <w:lsdException w:name="toc 8" w:uiPriority="39"/>
-    <w:lsdException w:name="toc 9" w:uiPriority="39"/>
-    <w:lsdException w:name="caption" w:uiPriority="35" w:qFormat="1"/>
-    <w:lsdException w:name="Title" w:semiHidden="0" w:uiPriority="0" w:unhideWhenUsed="0" w:qFormat="1"/>
-    <w:lsdException w:name="Default Paragraph Font" w:uiPriority="1"/>
-    <w:lsdException w:name="Body Text" w:uiPriority="0"/>
-    <w:lsdException w:name="Subtitle" w:semiHidden="0" w:uiPriority="11" w:unhideWhenUsed="0" w:qFormat="1"/>
-    <w:lsdException w:name="Strong" w:semiHidden="0" w:uiPriority="0" w:unhideWhenUsed="0" w:qFormat="1"/>
-    <w:lsdException w:name="Emphasis" w:semiHidden="0" w:uiPriority="20" w:unhideWhenUsed="0" w:qFormat="1"/>
-    <w:lsdException w:name="Table Grid" w:semiHidden="0" w:uiPriority="39" w:unhideWhenUsed="0"/>
-    <w:lsdException w:name="Placeholder Text" w:unhideWhenUsed="0"/>
-    <w:lsdException w:name="No Spacing" w:semiHidden="0" w:uiPriority="1" w:unhideWhenUsed="0" w:qFormat="1"/>
-    <w:lsdException w:name="Light Shading" w:semiHidden="0" w:uiPriority="60" w:unhideWhenUsed="0"/>
-    <w:lsdException w:name="Light List" w:semiHidden="0" w:uiPriority="61" w:unhideWhenUsed="0"/>
-    <w:lsdException w:name="Light Grid" w:semiHidden="0" w:uiPriority="62" w:unhideWhenUsed="0"/>
-    <w:lsdException w:name="Medium Shading 1" w:semiHidden="0" w:uiPriority="63" w:unhideWhenUsed="0"/>
-    <w:lsdException w:name="Medium Shading 2" w:semiHidden="0" w:uiPriority="64" w:unhideWhenUsed="0"/>
-    <w:lsdException w:name="Medium List 1" w:semiHidden="0" w:uiPriority="65" w:unhideWhenUsed="0"/>
-    <w:lsdException w:name="Medium List 2" w:semiHidden="0" w:uiPriority="66" w:unhideWhenUsed="0"/>
-    <w:lsdException w:name="Medium Grid 1" w:semiHidden="0" w:uiPriority="67" w:unhideWhenUsed="0"/>
-    <w:lsdException w:name="Medium Grid 2" w:semiHidden="0" w:uiPriority="68" w:unhideWhenUsed="0"/>
-    <w:lsdException w:name="Medium Grid 3" w:semiHidden="0" w:uiPriority="69" w:unhideWhenUsed="0"/>
-    <w:lsdException w:name="Dark List" w:semiHidden="0" w:uiPriority="70" w:unhideWhenUsed="0"/>
-    <w:lsdException w:name="Colorful Shading" w:semiHidden="0" w:uiPriority="71" w:unhideWhenUsed="0"/>
-    <w:lsdException w:name="Colorful List" w:semiHidden="0" w:uiPriority="72" w:unhideWhenUsed="0"/>
-    <w:lsdException w:name="Colorful Grid" w:semiHidden="0" w:uiPriority="73" w:unhideWhenUsed="0"/>
-    <w:lsdException w:name="Light Shading Accent 1" w:semiHidden="0" w:uiPriority="60" w:unhideWhenUsed="0"/>
-    <w:lsdException w:name="Light List Accent 1" w:semiHidden="0" w:uiPriority="61" w:unhideWhenUsed="0"/>
-    <w:lsdException w:name="Light Grid Accent 1" w:semiHidden="0" w:uiPriority="62" w:unhideWhenUsed="0"/>
-    <w:lsdException w:name="Medium Shading 1 Accent 1" w:semiHidden="0" w:uiPriority="63" w:unhideWhenUsed="0"/>
-    <w:lsdException w:name="Medium Shading 2 Accent 1" w:semiHidden="0" w:uiPriority="64" w:unhideWhenUsed="0"/>
-    <w:lsdException w:name="Medium List 1 Accent 1" w:semiHidden="0" w:uiPriority="65" w:unhideWhenUsed="0"/>
-    <w:lsdException w:name="Revision" w:unhideWhenUsed="0"/>
-    <w:lsdException w:name="List Paragraph" w:semiHidden="0" w:uiPriority="34" w:unhideWhenUsed="0" w:qFormat="1"/>
-    <w:lsdException w:name="Quote" w:semiHidden="0" w:uiPriority="29" w:unhideWhenUsed="0" w:qFormat="1"/>
-    <w:lsdException w:name="Intense Quote" w:semiHidden="0" w:uiPriority="30" w:unhideWhenUsed="0" w:qFormat="1"/>
-    <w:lsdException w:name="Medium List 2 Accent 1" w:semiHidden="0" w:uiPriority="66" w:unhideWhenUsed="0"/>
-    <w:lsdException w:name="Medium Grid 1 Accent 1" w:semiHidden="0" w:uiPriority="67" w:unhideWhenUsed="0"/>
-    <w:lsdException w:name="Medium Grid 2 Accent 1" w:semiHidden="0" w:uiPriority="68" w:unhideWhenUsed="0"/>
-    <w:lsdException w:name="Medium Grid 3 Accent 1" w:semiHidden="0" w:uiPriority="69" w:unhideWhenUsed="0"/>
-    <w:lsdException w:name="Dark List Accent 1" w:semiHidden="0" w:uiPriority="70" w:unhideWhenUsed="0"/>
-    <w:lsdException w:name="Colorful Shading Accent 1" w:semiHidden="0" w:uiPriority="71" w:unhideWhenUsed="0"/>
-    <w:lsdException w:name="Colorful List Accent 1" w:semiHidden="0" w:uiPriority="72" w:unhideWhenUsed="0"/>
-    <w:lsdException w:name="Colorful Grid Accent 1" w:semiHidden="0" w:uiPriority="73" w:unhideWhenUsed="0"/>
-    <w:lsdException w:name="Light Shading Accent 2" w:semiHidden="0" w:uiPriority="60" w:unhideWhenUsed="0"/>
-    <w:lsdException w:name="Light List Accent 2" w:semiHidden="0" w:uiPriority="61" w:unhideWhenUsed="0"/>
-    <w:lsdException w:name="Light Grid Accent 2" w:semiHidden="0" w:uiPriority="62" w:unhideWhenUsed="0"/>
-    <w:lsdException w:name="Medium Shading 1 Accent 2" w:semiHidden="0" w:uiPriority="63" w:unhideWhenUsed="0"/>
-    <w:lsdException w:name="Medium Shading 2 Accent 2" w:semiHidden="0" w:uiPriority="64" w:unhideWhenUsed="0"/>
-    <w:lsdException w:name="Medium List 1 Accent 2" w:semiHidden="0" w:uiPriority="65" w:unhideWhenUsed="0"/>
-    <w:lsdException w:name="Medium List 2 Accent 2" w:semiHidden="0" w:uiPriority="66" w:unhideWhenUsed="0"/>
-    <w:lsdException w:name="Medium Grid 1 Accent 2" w:semiHidden="0" w:uiPriority="67" w:unhideWhenUsed="0"/>
-    <w:lsdException w:name="Medium Grid 2 Accent 2" w:semiHidden="0" w:uiPriority="68" w:unhideWhenUsed="0"/>
-    <w:lsdException w:name="Medium Grid 3 Accent 2" w:semiHidden="0" w:uiPriority="69" w:unhideWhenUsed="0"/>
-    <w:lsdException w:name="Dark List Accent 2" w:semiHidden="0" w:uiPriority="70" w:unhideWhenUsed="0"/>
-    <w:lsdException w:name="Colorful Shading Accent 2" w:semiHidden="0" w:uiPriority="71" w:unhideWhenUsed="0"/>
-    <w:lsdException w:name="Colorful List Accent 2" w:semiHidden="0" w:uiPriority="72" w:unhideWhenUsed="0"/>
-    <w:lsdException w:name="Colorful Grid Accent 2" w:semiHidden="0" w:uiPriority="73" w:unhideWhenUsed="0"/>
-    <w:lsdException w:name="Light Shading Accent 3" w:semiHidden="0" w:uiPriority="60" w:unhideWhenUsed="0"/>
-    <w:lsdException w:name="Light List Accent 3" w:semiHidden="0" w:uiPriority="61" w:unhideWhenUsed="0"/>
-    <w:lsdException w:name="Light Grid Accent 3" w:semiHidden="0" w:uiPriority="62" w:unhideWhenUsed="0"/>
-    <w:lsdException w:name="Medium Shading 1 Accent 3" w:semiHidden="0" w:uiPriority="63" w:unhideWhenUsed="0"/>
-    <w:lsdException w:name="Medium Shading 2 Accent 3" w:semiHidden="0" w:uiPriority="64" w:unhideWhenUsed="0"/>
-    <w:lsdException w:name="Medium List 1 Accent 3" w:semiHidden="0" w:uiPriority="65" w:unhideWhenUsed="0"/>
-    <w:lsdException w:name="Medium List 2 Accent 3" w:semiHidden="0" w:uiPriority="66" w:unhideWhenUsed="0"/>
-    <w:lsdException w:name="Medium Grid 1 Accent 3" w:semiHidden="0" w:uiPriority="67" w:unhideWhenUsed="0"/>
-    <w:lsdException w:name="Medium Grid 2 Accent 3" w:semiHidden="0" w:uiPriority="68" w:unhideWhenUsed="0"/>
-    <w:lsdException w:name="Medium Grid 3 Accent 3" w:semiHidden="0" w:uiPriority="69" w:unhideWhenUsed="0"/>
-    <w:lsdException w:name="Dark List Accent 3" w:semiHidden="0" w:uiPriority="70" w:unhideWhenUsed="0"/>
-    <w:lsdException w:name="Colorful Shading Accent 3" w:semiHidden="0" w:uiPriority="71" w:unhideWhenUsed="0"/>
-    <w:lsdException w:name="Colorful List Accent 3" w:semiHidden="0" w:uiPriority="72" w:unhideWhenUsed="0"/>
-    <w:lsdException w:name="Colorful Grid Accent 3" w:semiHidden="0" w:uiPriority="73" w:unhideWhenUsed="0"/>
-    <w:lsdException w:name="Light Shading Accent 4" w:semiHidden="0" w:uiPriority="60" w:unhideWhenUsed="0"/>
-    <w:lsdException w:name="Light List Accent 4" w:semiHidden="0" w:uiPriority="61" w:unhideWhenUsed="0"/>
-    <w:lsdException w:name="Light Grid Accent 4" w:semiHidden="0" w:uiPriority="62" w:unhideWhenUsed="0"/>
-    <w:lsdException w:name="Medium Shading 1 Accent 4" w:semiHidden="0" w:uiPriority="63" w:unhideWhenUsed="0"/>
-    <w:lsdException w:name="Medium Shading 2 Accent 4" w:semiHidden="0" w:uiPriority="64" w:unhideWhenUsed="0"/>
-    <w:lsdException w:name="Medium List 1 Accent 4" w:semiHidden="0" w:uiPriority="65" w:unhideWhenUsed="0"/>
-    <w:lsdException w:name="Medium List 2 Accent 4" w:semiHidden="0" w:uiPriority="66" w:unhideWhenUsed="0"/>
-    <w:lsdException w:name="Medium Grid 1 Accent 4" w:semiHidden="0" w:uiPriority="67" w:unhideWhenUsed="0"/>
-    <w:lsdException w:name="Medium Grid 2 Accent 4" w:semiHidden="0" w:uiPriority="68" w:unhideWhenUsed="0"/>
-    <w:lsdException w:name="Medium Grid 3 Accent 4" w:semiHidden="0" w:uiPriority="69" w:unhideWhenUsed="0"/>
-    <w:lsdException w:name="Dark List Accent 4" w:semiHidden="0" w:uiPriority="70" w:unhideWhenUsed="0"/>
-    <w:lsdException w:name="Colorful Shading Accent 4" w:semiHidden="0" w:uiPriority="71" w:unhideWhenUsed="0"/>
-    <w:lsdException w:name="Colorful List Accent 4" w:semiHidden="0" w:uiPriority="72" w:unhideWhenUsed="0"/>
-    <w:lsdException w:name="Colorful Grid Accent 4" w:semiHidden="0" w:uiPriority="73" w:unhideWhenUsed="0"/>
-    <w:lsdException w:name="Light Shading Accent 5" w:semiHidden="0" w:uiPriority="60" w:unhideWhenUsed="0"/>
-    <w:lsdException w:name="Light List Accent 5" w:semiHidden="0" w:uiPriority="61" w:unhideWhenUsed="0"/>
-    <w:lsdException w:name="Light Grid Accent 5" w:semiHidden="0" w:uiPriority="62" w:unhideWhenUsed="0"/>
-    <w:lsdException w:name="Medium Shading 1 Accent 5" w:semiHidden="0" w:uiPriority="63" w:unhideWhenUsed="0"/>
-    <w:lsdException w:name="Medium Shading 2 Accent 5" w:semiHidden="0" w:uiPriority="64" w:unhideWhenUsed="0"/>
-    <w:lsdException w:name="Medium List 1 Accent 5" w:semiHidden="0" w:uiPriority="65" w:unhideWhenUsed="0"/>
-    <w:lsdException w:name="Medium List 2 Accent 5" w:semiHidden="0" w:uiPriority="66" w:unhideWhenUsed="0"/>
-    <w:lsdException w:name="Medium Grid 1 Accent 5" w:semiHidden="0" w:uiPriority="67" w:unhideWhenUsed="0"/>
-    <w:lsdException w:name="Medium Grid 2 Accent 5" w:semiHidden="0" w:uiPriority="68" w:unhideWhenUsed="0"/>
-    <w:lsdException w:name="Medium Grid 3 Accent 5" w:semiHidden="0" w:uiPriority="69" w:unhideWhenUsed="0"/>
-    <w:lsdException w:name="Dark List Accent 5" w:semiHidden="0" w:uiPriority="70" w:unhideWhenUsed="0"/>
-    <w:lsdException w:name="Colorful Shading Accent 5" w:semiHidden="0" w:uiPriority="71" w:unhideWhenUsed="0"/>
-    <w:lsdException w:name="Colorful List Accent 5" w:semiHidden="0" w:uiPriority="72" w:unhideWhenUsed="0"/>
-    <w:lsdException w:name="Colorful Grid Accent 5" w:semiHidden="0" w:uiPriority="73" w:unhideWhenUsed="0"/>
-    <w:lsdException w:name="Light Shading Accent 6" w:semiHidden="0" w:uiPriority="60" w:unhideWhenUsed="0"/>
-    <w:lsdException w:name="Light List Accent 6" w:semiHidden="0" w:uiPriority="61" w:unhideWhenUsed="0"/>
-    <w:lsdException w:name="Light Grid Accent 6" w:semiHidden="0" w:uiPriority="62" w:unhideWhenUsed="0"/>
-    <w:lsdException w:name="Medium Shading 1 Accent 6" w:semiHidden="0" w:uiPriority="63" w:unhideWhenUsed="0"/>
-    <w:lsdException w:name="Medium Shading 2 Accent 6" w:semiHidden="0" w:uiPriority="64" w:unhideWhenUsed="0"/>
-    <w:lsdException w:name="Medium List 1 Accent 6" w:semiHidden="0" w:uiPriority="65" w:unhideWhenUsed="0"/>
-    <w:lsdException w:name="Medium List 2 Accent 6" w:semiHidden="0" w:uiPriority="66" w:unhideWhenUsed="0"/>
-    <w:lsdException w:name="Medium Grid 1 Accent 6" w:semiHidden="0" w:uiPriority="67" w:unhideWhenUsed="0"/>
-    <w:lsdException w:name="Medium Grid 2 Accent 6" w:semiHidden="0" w:uiPriority="68" w:unhideWhenUsed="0"/>
-    <w:lsdException w:name="Medium Grid 3 Accent 6" w:semiHidden="0" w:uiPriority="69" w:unhideWhenUsed="0"/>
-    <w:lsdException w:name="Dark List Accent 6" w:semiHidden="0" w:uiPriority="70" w:unhideWhenUsed="0"/>
-    <w:lsdException w:name="Colorful Shading Accent 6" w:semiHidden="0" w:uiPriority="71" w:unhideWhenUsed="0"/>
-    <w:lsdException w:name="Colorful List Accent 6" w:semiHidden="0" w:uiPriority="72" w:unhideWhenUsed="0"/>
-    <w:lsdException w:name="Colorful Grid Accent 6" w:semiHidden="0" w:uiPriority="73" w:unhideWhenUsed="0"/>
-    <w:lsdException w:name="Subtle Emphasis" w:semiHidden="0" w:uiPriority="19" w:unhideWhenUsed="0" w:qFormat="1"/>
-    <w:lsdException w:name="Intense Emphasis" w:semiHidden="0" w:uiPriority="21" w:unhideWhenUsed="0" w:qFormat="1"/>
-    <w:lsdException w:name="Subtle Reference" w:semiHidden="0" w:uiPriority="31" w:unhideWhenUsed="0" w:qFormat="1"/>
-    <w:lsdException w:name="Intense Reference" w:semiHidden="0" w:uiPriority="32" w:unhideWhenUsed="0" w:qFormat="1"/>
-    <w:lsdException w:name="Book Title" w:semiHidden="0" w:uiPriority="33" w:unhideWhenUsed="0" w:qFormat="1"/>
-    <w:lsdException w:name="Bibliography" w:uiPriority="37"/>
-    <w:lsdException w:name="TOC Heading" w:uiPriority="39" w:qFormat="1"/>
+  <w:latentStyles w:defLockedState="0" w:defUIPriority="99" w:defSemiHidden="0" w:defUnhideWhenUsed="0" w:defQFormat="0" w:count="371">
+    <w:lsdException w:name="Normal" w:uiPriority="0" w:qFormat="1"/>
+    <w:lsdException w:name="heading 1" w:uiPriority="0" w:qFormat="1"/>
+    <w:lsdException w:name="heading 2" w:semiHidden="1" w:uiPriority="0" w:unhideWhenUsed="1" w:qFormat="1"/>
+    <w:lsdException w:name="heading 3" w:semiHidden="1" w:uiPriority="0" w:unhideWhenUsed="1" w:qFormat="1"/>
+    <w:lsdException w:name="heading 4" w:semiHidden="1" w:uiPriority="0" w:unhideWhenUsed="1" w:qFormat="1"/>
+    <w:lsdException w:name="heading 5" w:semiHidden="1" w:uiPriority="0" w:unhideWhenUsed="1" w:qFormat="1"/>
+    <w:lsdException w:name="heading 6" w:semiHidden="1" w:uiPriority="0" w:unhideWhenUsed="1" w:qFormat="1"/>
+    <w:lsdException w:name="heading 7" w:semiHidden="1" w:uiPriority="0" w:unhideWhenUsed="1" w:qFormat="1"/>
+    <w:lsdException w:name="heading 8" w:semiHidden="1" w:uiPriority="0" w:unhideWhenUsed="1" w:qFormat="1"/>
+    <w:lsdException w:name="heading 9" w:semiHidden="1" w:uiPriority="0" w:unhideWhenUsed="1" w:qFormat="1"/>
+    <w:lsdException w:name="index 1" w:semiHidden="1" w:unhideWhenUsed="1"/>
+    <w:lsdException w:name="index 2" w:semiHidden="1" w:unhideWhenUsed="1"/>
+    <w:lsdException w:name="index 3" w:semiHidden="1" w:unhideWhenUsed="1"/>
+    <w:lsdException w:name="index 4" w:semiHidden="1" w:unhideWhenUsed="1"/>
+    <w:lsdException w:name="index 5" w:semiHidden="1" w:unhideWhenUsed="1"/>
+    <w:lsdException w:name="index 6" w:semiHidden="1" w:unhideWhenUsed="1"/>
+    <w:lsdException w:name="index 7" w:semiHidden="1" w:unhideWhenUsed="1"/>
+    <w:lsdException w:name="index 8" w:semiHidden="1" w:unhideWhenUsed="1"/>
+    <w:lsdException w:name="index 9" w:semiHidden="1" w:unhideWhenUsed="1"/>
+    <w:lsdException w:name="toc 1" w:semiHidden="1" w:uiPriority="39" w:unhideWhenUsed="1"/>
+    <w:lsdException w:name="toc 2" w:semiHidden="1" w:uiPriority="39" w:unhideWhenUsed="1"/>
+    <w:lsdException w:name="toc 3" w:semiHidden="1" w:uiPriority="39" w:unhideWhenUsed="1"/>
+    <w:lsdException w:name="toc 4" w:semiHidden="1" w:uiPriority="39" w:unhideWhenUsed="1"/>
+    <w:lsdException w:name="toc 5" w:semiHidden="1" w:uiPriority="39" w:unhideWhenUsed="1"/>
+    <w:lsdException w:name="toc 6" w:semiHidden="1" w:uiPriority="39" w:unhideWhenUsed="1"/>
+    <w:lsdException w:name="toc 7" w:semiHidden="1" w:uiPriority="39" w:unhideWhenUsed="1"/>
+    <w:lsdException w:name="toc 8" w:semiHidden="1" w:uiPriority="39" w:unhideWhenUsed="1"/>
+    <w:lsdException w:name="toc 9" w:semiHidden="1" w:uiPriority="39" w:unhideWhenUsed="1"/>
+    <w:lsdException w:name="Normal Indent" w:semiHidden="1" w:unhideWhenUsed="1"/>
+    <w:lsdException w:name="footnote text" w:semiHidden="1" w:unhideWhenUsed="1"/>
+    <w:lsdException w:name="annotation text" w:semiHidden="1" w:unhideWhenUsed="1"/>
+    <w:lsdException w:name="header" w:semiHidden="1" w:unhideWhenUsed="1"/>
+    <w:lsdException w:name="footer" w:semiHidden="1" w:unhideWhenUsed="1"/>
+    <w:lsdException w:name="index heading" w:semiHidden="1" w:unhideWhenUsed="1"/>
+    <w:lsdException w:name="caption" w:semiHidden="1" w:uiPriority="35" w:unhideWhenUsed="1" w:qFormat="1"/>
+    <w:lsdException w:name="table of figures" w:semiHidden="1" w:unhideWhenUsed="1"/>
+    <w:lsdException w:name="envelope address" w:semiHidden="1" w:unhideWhenUsed="1"/>
+    <w:lsdException w:name="envelope return" w:semiHidden="1" w:unhideWhenUsed="1"/>
+    <w:lsdException w:name="footnote reference" w:semiHidden="1" w:unhideWhenUsed="1"/>
+    <w:lsdException w:name="annotation reference" w:semiHidden="1" w:unhideWhenUsed="1"/>
+    <w:lsdException w:name="line number" w:semiHidden="1" w:unhideWhenUsed="1"/>
+    <w:lsdException w:name="page number" w:semiHidden="1" w:unhideWhenUsed="1"/>
+    <w:lsdException w:name="endnote reference" w:semiHidden="1" w:unhideWhenUsed="1"/>
+    <w:lsdException w:name="endnote text" w:semiHidden="1" w:unhideWhenUsed="1"/>
+    <w:lsdException w:name="table of authorities" w:semiHidden="1" w:unhideWhenUsed="1"/>
+    <w:lsdException w:name="macro" w:semiHidden="1" w:unhideWhenUsed="1"/>
+    <w:lsdException w:name="toa heading" w:semiHidden="1" w:unhideWhenUsed="1"/>
+    <w:lsdException w:name="List" w:semiHidden="1" w:unhideWhenUsed="1"/>
+    <w:lsdException w:name="List Bullet" w:semiHidden="1" w:unhideWhenUsed="1"/>
+    <w:lsdException w:name="List Number" w:semiHidden="1" w:unhideWhenUsed="1"/>
+    <w:lsdException w:name="List 2" w:semiHidden="1" w:unhideWhenUsed="1"/>
+    <w:lsdException w:name="List 3" w:semiHidden="1" w:unhideWhenUsed="1"/>
+    <w:lsdException w:name="List 4" w:semiHidden="1" w:unhideWhenUsed="1"/>
+    <w:lsdException w:name="List 5" w:semiHidden="1" w:unhideWhenUsed="1"/>
+    <w:lsdException w:name="List Bullet 2" w:semiHidden="1" w:unhideWhenUsed="1"/>
+    <w:lsdException w:name="List Bullet 3" w:semiHidden="1" w:unhideWhenUsed="1"/>
+    <w:lsdException w:name="List Bullet 4" w:semiHidden="1" w:unhideWhenUsed="1"/>
+    <w:lsdException w:name="List Bullet 5" w:semiHidden="1" w:unhideWhenUsed="1"/>
+    <w:lsdException w:name="List Number 2" w:semiHidden="1" w:unhideWhenUsed="1"/>
+    <w:lsdException w:name="List Number 3" w:semiHidden="1" w:unhideWhenUsed="1"/>
+    <w:lsdException w:name="List Number 4" w:semiHidden="1" w:unhideWhenUsed="1"/>
+    <w:lsdException w:name="List Number 5" w:semiHidden="1" w:unhideWhenUsed="1"/>
+    <w:lsdException w:name="Title" w:uiPriority="0" w:qFormat="1"/>
+    <w:lsdException w:name="Closing" w:semiHidden="1" w:unhideWhenUsed="1"/>
+    <w:lsdException w:name="Signature" w:semiHidden="1" w:unhideWhenUsed="1"/>
+    <w:lsdException w:name="Default Paragraph Font" w:semiHidden="1" w:uiPriority="1" w:unhideWhenUsed="1"/>
+    <w:lsdException w:name="Body Text" w:semiHidden="1" w:uiPriority="0" w:unhideWhenUsed="1"/>
+    <w:lsdException w:name="Body Text Indent" w:semiHidden="1" w:unhideWhenUsed="1"/>
+    <w:lsdException w:name="List Continue" w:semiHidden="1" w:unhideWhenUsed="1"/>
+    <w:lsdException w:name="List Continue 2" w:semiHidden="1" w:unhideWhenUsed="1"/>
+    <w:lsdException w:name="List Continue 3" w:semiHidden="1" w:unhideWhenUsed="1"/>
+    <w:lsdException w:name="List Continue 4" w:semiHidden="1" w:unhideWhenUsed="1"/>
+    <w:lsdException w:name="List Continue 5" w:semiHidden="1" w:unhideWhenUsed="1"/>
+    <w:lsdException w:name="Message Header" w:semiHidden="1" w:unhideWhenUsed="1"/>
+    <w:lsdException w:name="Subtitle" w:uiPriority="11" w:qFormat="1"/>
+    <w:lsdException w:name="Salutation" w:semiHidden="1" w:unhideWhenUsed="1"/>
+    <w:lsdException w:name="Date" w:semiHidden="1" w:unhideWhenUsed="1"/>
+    <w:lsdException w:name="Body Text First Indent" w:semiHidden="1" w:unhideWhenUsed="1"/>
+    <w:lsdException w:name="Body Text First Indent 2" w:semiHidden="1" w:unhideWhenUsed="1"/>
+    <w:lsdException w:name="Note Heading" w:semiHidden="1" w:unhideWhenUsed="1"/>
+    <w:lsdException w:name="Body Text 2" w:semiHidden="1" w:unhideWhenUsed="1"/>
+    <w:lsdException w:name="Body Text 3" w:semiHidden="1" w:unhideWhenUsed="1"/>
+    <w:lsdException w:name="Body Text Indent 2" w:semiHidden="1" w:unhideWhenUsed="1"/>
+    <w:lsdException w:name="Body Text Indent 3" w:semiHidden="1" w:unhideWhenUsed="1"/>
+    <w:lsdException w:name="Block Text" w:semiHidden="1" w:unhideWhenUsed="1"/>
+    <w:lsdException w:name="Hyperlink" w:semiHidden="1" w:unhideWhenUsed="1"/>
+    <w:lsdException w:name="FollowedHyperlink" w:semiHidden="1" w:unhideWhenUsed="1"/>
+    <w:lsdException w:name="Strong" w:uiPriority="0" w:qFormat="1"/>
+    <w:lsdException w:name="Emphasis" w:uiPriority="20" w:qFormat="1"/>
+    <w:lsdException w:name="Document Map" w:semiHidden="1" w:unhideWhenUsed="1"/>
+    <w:lsdException w:name="Plain Text" w:semiHidden="1" w:unhideWhenUsed="1"/>
+    <w:lsdException w:name="E-mail Signature" w:semiHidden="1" w:unhideWhenUsed="1"/>
+    <w:lsdException w:name="HTML Top of Form" w:semiHidden="1" w:unhideWhenUsed="1"/>
+    <w:lsdException w:name="HTML Bottom of Form" w:semiHidden="1" w:unhideWhenUsed="1"/>
+    <w:lsdException w:name="Normal (Web)" w:semiHidden="1" w:unhideWhenUsed="1"/>
+    <w:lsdException w:name="HTML Acronym" w:semiHidden="1" w:unhideWhenUsed="1"/>
+    <w:lsdException w:name="HTML Address" w:semiHidden="1" w:unhideWhenUsed="1"/>
+    <w:lsdException w:name="HTML Cite" w:semiHidden="1" w:unhideWhenUsed="1"/>
+    <w:lsdException w:name="HTML Code" w:semiHidden="1" w:unhideWhenUsed="1"/>
+    <w:lsdException w:name="HTML Definition" w:semiHidden="1" w:unhideWhenUsed="1"/>
+    <w:lsdException w:name="HTML Keyboard" w:semiHidden="1" w:unhideWhenUsed="1"/>
+    <w:lsdException w:name="HTML Preformatted" w:semiHidden="1" w:unhideWhenUsed="1"/>
+    <w:lsdException w:name="HTML Sample" w:semiHidden="1" w:unhideWhenUsed="1"/>
+    <w:lsdException w:name="HTML Typewriter" w:semiHidden="1" w:unhideWhenUsed="1"/>
+    <w:lsdException w:name="HTML Variable" w:semiHidden="1" w:unhideWhenUsed="1"/>
+    <w:lsdException w:name="Normal Table" w:semiHidden="1" w:unhideWhenUsed="1"/>
+    <w:lsdException w:name="annotation subject" w:semiHidden="1" w:unhideWhenUsed="1"/>
+    <w:lsdException w:name="No List" w:semiHidden="1" w:unhideWhenUsed="1"/>
+    <w:lsdException w:name="Outline List 1" w:semiHidden="1" w:unhideWhenUsed="1"/>
+    <w:lsdException w:name="Outline List 2" w:semiHidden="1" w:unhideWhenUsed="1"/>
+    <w:lsdException w:name="Outline List 3" w:semiHidden="1" w:unhideWhenUsed="1"/>
+    <w:lsdException w:name="Table Simple 1" w:semiHidden="1" w:unhideWhenUsed="1"/>
+    <w:lsdException w:name="Table Simple 2" w:semiHidden="1" w:unhideWhenUsed="1"/>
+    <w:lsdException w:name="Table Simple 3" w:semiHidden="1" w:unhideWhenUsed="1"/>
+    <w:lsdException w:name="Table Classic 1" w:semiHidden="1" w:unhideWhenUsed="1"/>
+    <w:lsdException w:name="Table Classic 2" w:semiHidden="1" w:unhideWhenUsed="1"/>
+    <w:lsdException w:name="Table Classic 3" w:semiHidden="1" w:unhideWhenUsed="1"/>
+    <w:lsdException w:name="Table Classic 4" w:semiHidden="1" w:unhideWhenUsed="1"/>
+    <w:lsdException w:name="Table Colorful 1" w:semiHidden="1" w:unhideWhenUsed="1"/>
+    <w:lsdException w:name="Table Colorful 2" w:semiHidden="1" w:unhideWhenUsed="1"/>
+    <w:lsdException w:name="Table Colorful 3" w:semiHidden="1" w:unhideWhenUsed="1"/>
+    <w:lsdException w:name="Table Columns 1" w:semiHidden="1" w:unhideWhenUsed="1"/>
+    <w:lsdException w:name="Table Columns 2" w:semiHidden="1" w:unhideWhenUsed="1"/>
+    <w:lsdException w:name="Table Columns 3" w:semiHidden="1" w:unhideWhenUsed="1"/>
+    <w:lsdException w:name="Table Columns 4" w:semiHidden="1" w:unhideWhenUsed="1"/>
+    <w:lsdException w:name="Table Columns 5" w:semiHidden="1" w:unhideWhenUsed="1"/>
+    <w:lsdException w:name="Table Grid 1" w:semiHidden="1" w:unhideWhenUsed="1"/>
+    <w:lsdException w:name="Table Grid 2" w:semiHidden="1" w:unhideWhenUsed="1"/>
+    <w:lsdException w:name="Table Grid 3" w:semiHidden="1" w:unhideWhenUsed="1"/>
+    <w:lsdException w:name="Table Grid 4" w:semiHidden="1" w:unhideWhenUsed="1"/>
+    <w:lsdException w:name="Table Grid 5" w:semiHidden="1" w:unhideWhenUsed="1"/>
+    <w:lsdException w:name="Table Grid 6" w:semiHidden="1" w:unhideWhenUsed="1"/>
+    <w:lsdException w:name="Table Grid 7" w:semiHidden="1" w:unhideWhenUsed="1"/>
+    <w:lsdException w:name="Table Grid 8" w:semiHidden="1" w:unhideWhenUsed="1"/>
+    <w:lsdException w:name="Table List 1" w:semiHidden="1" w:unhideWhenUsed="1"/>
+    <w:lsdException w:name="Table List 2" w:semiHidden="1" w:unhideWhenUsed="1"/>
+    <w:lsdException w:name="Table List 3" w:semiHidden="1" w:unhideWhenUsed="1"/>
+    <w:lsdException w:name="Table List 4" w:semiHidden="1" w:unhideWhenUsed="1"/>
+    <w:lsdException w:name="Table List 5" w:semiHidden="1" w:unhideWhenUsed="1"/>
+    <w:lsdException w:name="Table List 6" w:semiHidden="1" w:unhideWhenUsed="1"/>
+    <w:lsdException w:name="Table List 7" w:semiHidden="1" w:unhideWhenUsed="1"/>
+    <w:lsdException w:name="Table List 8" w:semiHidden="1" w:unhideWhenUsed="1"/>
+    <w:lsdException w:name="Table 3D effects 1" w:semiHidden="1" w:unhideWhenUsed="1"/>
+    <w:lsdException w:name="Table 3D effects 2" w:semiHidden="1" w:unhideWhenUsed="1"/>
+    <w:lsdException w:name="Table 3D effects 3" w:semiHidden="1" w:unhideWhenUsed="1"/>
+    <w:lsdException w:name="Table Contemporary" w:semiHidden="1" w:unhideWhenUsed="1"/>
+    <w:lsdException w:name="Table Elegant" w:semiHidden="1" w:unhideWhenUsed="1"/>
+    <w:lsdException w:name="Table Professional" w:semiHidden="1" w:unhideWhenUsed="1"/>
+    <w:lsdException w:name="Table Subtle 1" w:semiHidden="1" w:unhideWhenUsed="1"/>
+    <w:lsdException w:name="Table Subtle 2" w:semiHidden="1" w:unhideWhenUsed="1"/>
+    <w:lsdException w:name="Table Web 1" w:semiHidden="1" w:unhideWhenUsed="1"/>
+    <w:lsdException w:name="Table Web 2" w:semiHidden="1" w:unhideWhenUsed="1"/>
+    <w:lsdException w:name="Table Web 3" w:semiHidden="1" w:unhideWhenUsed="1"/>
+    <w:lsdException w:name="Balloon Text" w:semiHidden="1" w:unhideWhenUsed="1"/>
+    <w:lsdException w:name="Table Grid" w:uiPriority="39"/>
+    <w:lsdException w:name="Table Theme" w:semiHidden="1" w:unhideWhenUsed="1"/>
+    <w:lsdException w:name="Placeholder Text" w:semiHidden="1"/>
+    <w:lsdException w:name="No Spacing" w:uiPriority="1" w:qFormat="1"/>
+    <w:lsdException w:name="Light Shading" w:uiPriority="60"/>
+    <w:lsdException w:name="Light List" w:uiPriority="61"/>
+    <w:lsdException w:name="Light Grid" w:uiPriority="62"/>
+    <w:lsdException w:name="Medium Shading 1" w:uiPriority="63"/>
+    <w:lsdException w:name="Medium Shading 2" w:uiPriority="64"/>
+    <w:lsdException w:name="Medium List 1" w:uiPriority="65"/>
+    <w:lsdException w:name="Medium List 2" w:uiPriority="66"/>
+    <w:lsdException w:name="Medium Grid 1" w:uiPriority="67"/>
+    <w:lsdException w:name="Medium Grid 2" w:uiPriority="68"/>
+    <w:lsdException w:name="Medium Grid 3" w:uiPriority="69"/>
+    <w:lsdException w:name="Dark List" w:uiPriority="70"/>
+    <w:lsdException w:name="Colorful Shading" w:uiPriority="71"/>
+    <w:lsdException w:name="Colorful List" w:uiPriority="72"/>
+    <w:lsdException w:name="Colorful Grid" w:uiPriority="73"/>
+    <w:lsdException w:name="Light Shading Accent 1" w:uiPriority="60"/>
+    <w:lsdException w:name="Light List Accent 1" w:uiPriority="61"/>
+    <w:lsdException w:name="Light Grid Accent 1" w:uiPriority="62"/>
+    <w:lsdException w:name="Medium Shading 1 Accent 1" w:uiPriority="63"/>
+    <w:lsdException w:name="Medium Shading 2 Accent 1" w:uiPriority="64"/>
+    <w:lsdException w:name="Medium List 1 Accent 1" w:uiPriority="65"/>
+    <w:lsdException w:name="Revision" w:semiHidden="1"/>
+    <w:lsdException w:name="List Paragraph" w:uiPriority="34" w:qFormat="1"/>
+    <w:lsdException w:name="Quote" w:uiPriority="29" w:qFormat="1"/>
+    <w:lsdException w:name="Intense Quote" w:uiPriority="30" w:qFormat="1"/>
+    <w:lsdException w:name="Medium List 2 Accent 1" w:uiPriority="66"/>
+    <w:lsdException w:name="Medium Grid 1 Accent 1" w:uiPriority="67"/>
+    <w:lsdException w:name="Medium Grid 2 Accent 1" w:uiPriority="68"/>
+    <w:lsdException w:name="Medium Grid 3 Accent 1" w:uiPriority="69"/>
+    <w:lsdException w:name="Dark List Accent 1" w:uiPriority="70"/>
+    <w:lsdException w:name="Colorful Shading Accent 1" w:uiPriority="71"/>
+    <w:lsdException w:name="Colorful List Accent 1" w:uiPriority="72"/>
+    <w:lsdException w:name="Colorful Grid Accent 1" w:uiPriority="73"/>
+    <w:lsdException w:name="Light Shading Accent 2" w:uiPriority="60"/>
+    <w:lsdException w:name="Light List Accent 2" w:uiPriority="61"/>
+    <w:lsdException w:name="Light Grid Accent 2" w:uiPriority="62"/>
+    <w:lsdException w:name="Medium Shading 1 Accent 2" w:uiPriority="63"/>
+    <w:lsdException w:name="Medium Shading 2 Accent 2" w:uiPriority="64"/>
+    <w:lsdException w:name="Medium List 1 Accent 2" w:uiPriority="65"/>
+    <w:lsdException w:name="Medium List 2 Accent 2" w:uiPriority="66"/>
+    <w:lsdException w:name="Medium Grid 1 Accent 2" w:uiPriority="67"/>
+    <w:lsdException w:name="Medium Grid 2 Accent 2" w:uiPriority="68"/>
+    <w:lsdException w:name="Medium Grid 3 Accent 2" w:uiPriority="69"/>
+    <w:lsdException w:name="Dark List Accent 2" w:uiPriority="70"/>
+    <w:lsdException w:name="Colorful Shading Accent 2" w:uiPriority="71"/>
+    <w:lsdException w:name="Colorful List Accent 2" w:uiPriority="72"/>
+    <w:lsdException w:name="Colorful Grid Accent 2" w:uiPriority="73"/>
+    <w:lsdException w:name="Light Shading Accent 3" w:uiPriority="60"/>
+    <w:lsdException w:name="Light List Accent 3" w:uiPriority="61"/>
+    <w:lsdException w:name="Light Grid Accent 3" w:uiPriority="62"/>
+    <w:lsdException w:name="Medium Shading 1 Accent 3" w:uiPriority="63"/>
+    <w:lsdException w:name="Medium Shading 2 Accent 3" w:uiPriority="64"/>
+    <w:lsdException w:name="Medium List 1 Accent 3" w:uiPriority="65"/>
+    <w:lsdException w:name="Medium List 2 Accent 3" w:uiPriority="66"/>
+    <w:lsdException w:name="Medium Grid 1 Accent 3" w:uiPriority="67"/>
+    <w:lsdException w:name="Medium Grid 2 Accent 3" w:uiPriority="68"/>
+    <w:lsdException w:name="Medium Grid 3 Accent 3" w:uiPriority="69"/>
+    <w:lsdException w:name="Dark List Accent 3" w:uiPriority="70"/>
+    <w:lsdException w:name="Colorful Shading Accent 3" w:uiPriority="71"/>
+    <w:lsdException w:name="Colorful List Accent 3" w:uiPriority="72"/>
+    <w:lsdException w:name="Colorful Grid Accent 3" w:uiPriority="73"/>
+    <w:lsdException w:name="Light Shading Accent 4" w:uiPriority="60"/>
+    <w:lsdException w:name="Light List Accent 4" w:uiPriority="61"/>
+    <w:lsdException w:name="Light Grid Accent 4" w:uiPriority="62"/>
+    <w:lsdException w:name="Medium Shading 1 Accent 4" w:uiPriority="63"/>
+    <w:lsdException w:name="Medium Shading 2 Accent 4" w:uiPriority="64"/>
+    <w:lsdException w:name="Medium List 1 Accent 4" w:uiPriority="65"/>
+    <w:lsdException w:name="Medium List 2 Accent 4" w:uiPriority="66"/>
+    <w:lsdException w:name="Medium Grid 1 Accent 4" w:uiPriority="67"/>
+    <w:lsdException w:name="Medium Grid 2 Accent 4" w:uiPriority="68"/>
+    <w:lsdException w:name="Medium Grid 3 Accent 4" w:uiPriority="69"/>
+    <w:lsdException w:name="Dark List Accent 4" w:uiPriority="70"/>
+    <w:lsdException w:name="Colorful Shading Accent 4" w:uiPriority="71"/>
+    <w:lsdException w:name="Colorful List Accent 4" w:uiPriority="72"/>
+    <w:lsdException w:name="Colorful Grid Accent 4" w:uiPriority="73"/>
+    <w:lsdException w:name="Light Shading Accent 5" w:uiPriority="60"/>
+    <w:lsdException w:name="Light List Accent 5" w:uiPriority="61"/>
+    <w:lsdException w:name="Light Grid Accent 5" w:uiPriority="62"/>
+    <w:lsdException w:name="Medium Shading 1 Accent 5" w:uiPriority="63"/>
+    <w:lsdException w:name="Medium Shading 2 Accent 5" w:uiPriority="64"/>
+    <w:lsdException w:name="Medium List 1 Accent 5" w:uiPriority="65"/>
+    <w:lsdException w:name="Medium List 2 Accent 5" w:uiPriority="66"/>
+    <w:lsdException w:name="Medium Grid 1 Accent 5" w:uiPriority="67"/>
+    <w:lsdException w:name="Medium Grid 2 Accent 5" w:uiPriority="68"/>
+    <w:lsdException w:name="Medium Grid 3 Accent 5" w:uiPriority="69"/>
+    <w:lsdException w:name="Dark List Accent 5" w:uiPriority="70"/>
+    <w:lsdException w:name="Colorful Shading Accent 5" w:uiPriority="71"/>
+    <w:lsdException w:name="Colorful List Accent 5" w:uiPriority="72"/>
+    <w:lsdException w:name="Colorful Grid Accent 5" w:uiPriority="73"/>
+    <w:lsdException w:name="Light Shading Accent 6" w:uiPriority="60"/>
+    <w:lsdException w:name="Light List Accent 6" w:uiPriority="61"/>
+    <w:lsdException w:name="Light Grid Accent 6" w:uiPriority="62"/>
+    <w:lsdException w:name="Medium Shading 1 Accent 6" w:uiPriority="63"/>
+    <w:lsdException w:name="Medium Shading 2 Accent 6" w:uiPriority="64"/>
+    <w:lsdException w:name="Medium List 1 Accent 6" w:uiPriority="65"/>
+    <w:lsdException w:name="Medium List 2 Accent 6" w:uiPriority="66"/>
+    <w:lsdException w:name="Medium Grid 1 Accent 6" w:uiPriority="67"/>
+    <w:lsdException w:name="Medium Grid 2 Accent 6" w:uiPriority="68"/>
+    <w:lsdException w:name="Medium Grid 3 Accent 6" w:uiPriority="69"/>
+    <w:lsdException w:name="Dark List Accent 6" w:uiPriority="70"/>
+    <w:lsdException w:name="Colorful Shading Accent 6" w:uiPriority="71"/>
+    <w:lsdException w:name="Colorful List Accent 6" w:uiPriority="72"/>
+    <w:lsdException w:name="Colorful Grid Accent 6" w:uiPriority="73"/>
+    <w:lsdException w:name="Subtle Emphasis" w:uiPriority="19" w:qFormat="1"/>
+    <w:lsdException w:name="Intense Emphasis" w:uiPriority="21" w:qFormat="1"/>
+    <w:lsdException w:name="Subtle Reference" w:uiPriority="31" w:qFormat="1"/>
+    <w:lsdException w:name="Intense Reference" w:uiPriority="32" w:qFormat="1"/>
+    <w:lsdException w:name="Book Title" w:uiPriority="33" w:qFormat="1"/>
+    <w:lsdException w:name="Bibliography" w:semiHidden="1" w:uiPriority="37" w:unhideWhenUsed="1"/>
+    <w:lsdException w:name="TOC Heading" w:semiHidden="1" w:uiPriority="39" w:unhideWhenUsed="1" w:qFormat="1"/>
+    <w:lsdException w:name="Plain Table 1" w:uiPriority="41"/>
+    <w:lsdException w:name="Plain Table 2" w:uiPriority="42"/>
+    <w:lsdException w:name="Plain Table 3" w:uiPriority="43"/>
+    <w:lsdException w:name="Plain Table 4" w:uiPriority="44"/>
+    <w:lsdException w:name="Plain Table 5" w:uiPriority="45"/>
+    <w:lsdException w:name="Grid Table Light" w:uiPriority="40"/>
+    <w:lsdException w:name="Grid Table 1 Light" w:uiPriority="46"/>
+    <w:lsdException w:name="Grid Table 2" w:uiPriority="47"/>
+    <w:lsdException w:name="Grid Table 3" w:uiPriority="48"/>
+    <w:lsdException w:name="Grid Table 4" w:uiPriority="49"/>
+    <w:lsdException w:name="Grid Table 5 Dark" w:uiPriority="50"/>
+    <w:lsdException w:name="Grid Table 6 Colorful" w:uiPriority="51"/>
+    <w:lsdException w:name="Grid Table 7 Colorful" w:uiPriority="52"/>
+    <w:lsdException w:name="Grid Table 1 Light Accent 1" w:uiPriority="46"/>
+    <w:lsdException w:name="Grid Table 2 Accent 1" w:uiPriority="47"/>
+    <w:lsdException w:name="Grid Table 3 Accent 1" w:uiPriority="48"/>
+    <w:lsdException w:name="Grid Table 4 Accent 1" w:uiPriority="49"/>
+    <w:lsdException w:name="Grid Table 5 Dark Accent 1" w:uiPriority="50"/>
+    <w:lsdException w:name="Grid Table 6 Colorful Accent 1" w:uiPriority="51"/>
+    <w:lsdException w:name="Grid Table 7 Colorful Accent 1" w:uiPriority="52"/>
+    <w:lsdException w:name="Grid Table 1 Light Accent 2" w:uiPriority="46"/>
+    <w:lsdException w:name="Grid Table 2 Accent 2" w:uiPriority="47"/>
+    <w:lsdException w:name="Grid Table 3 Accent 2" w:uiPriority="48"/>
+    <w:lsdException w:name="Grid Table 4 Accent 2" w:uiPriority="49"/>
+    <w:lsdException w:name="Grid Table 5 Dark Accent 2" w:uiPriority="50"/>
+    <w:lsdException w:name="Grid Table 6 Colorful Accent 2" w:uiPriority="51"/>
+    <w:lsdException w:name="Grid Table 7 Colorful Accent 2" w:uiPriority="52"/>
+    <w:lsdException w:name="Grid Table 1 Light Accent 3" w:uiPriority="46"/>
+    <w:lsdException w:name="Grid Table 2 Accent 3" w:uiPriority="47"/>
+    <w:lsdException w:name="Grid Table 3 Accent 3" w:uiPriority="48"/>
+    <w:lsdException w:name="Grid Table 4 Accent 3" w:uiPriority="49"/>
+    <w:lsdException w:name="Grid Table 5 Dark Accent 3" w:uiPriority="50"/>
+    <w:lsdException w:name="Grid Table 6 Colorful Accent 3" w:uiPriority="51"/>
+    <w:lsdException w:name="Grid Table 7 Colorful Accent 3" w:uiPriority="52"/>
+    <w:lsdException w:name="Grid Table 1 Light Accent 4" w:uiPriority="46"/>
+    <w:lsdException w:name="Grid Table 2 Accent 4" w:uiPriority="47"/>
+    <w:lsdException w:name="Grid Table 3 Accent 4" w:uiPriority="48"/>
+    <w:lsdException w:name="Grid Table 4 Accent 4" w:uiPriority="49"/>
+    <w:lsdException w:name="Grid Table 5 Dark Accent 4" w:uiPriority="50"/>
+    <w:lsdException w:name="Grid Table 6 Colorful Accent 4" w:uiPriority="51"/>
+    <w:lsdException w:name="Grid Table 7 Colorful Accent 4" w:uiPriority="52"/>
+    <w:lsdException w:name="Grid Table 1 Light Accent 5" w:uiPriority="46"/>
+    <w:lsdException w:name="Grid Table 2 Accent 5" w:uiPriority="47"/>
+    <w:lsdException w:name="Grid Table 3 Accent 5" w:uiPriority="48"/>
+    <w:lsdException w:name="Grid Table 4 Accent 5" w:uiPriority="49"/>
+    <w:lsdException w:name="Grid Table 5 Dark Accent 5" w:uiPriority="50"/>
+    <w:lsdException w:name="Grid Table 6 Colorful Accent 5" w:uiPriority="51"/>
+    <w:lsdException w:name="Grid Table 7 Colorful Accent 5" w:uiPriority="52"/>
+    <w:lsdException w:name="Grid Table 1 Light Accent 6" w:uiPriority="46"/>
+    <w:lsdException w:name="Grid Table 2 Accent 6" w:uiPriority="47"/>
+    <w:lsdException w:name="Grid Table 3 Accent 6" w:uiPriority="48"/>
+    <w:lsdException w:name="Grid Table 4 Accent 6" w:uiPriority="49"/>
+    <w:lsdException w:name="Grid Table 5 Dark Accent 6" w:uiPriority="50"/>
+    <w:lsdException w:name="Grid Table 6 Colorful Accent 6" w:uiPriority="51"/>
+    <w:lsdException w:name="Grid Table 7 Colorful Accent 6" w:uiPriority="52"/>
+    <w:lsdException w:name="List Table 1 Light" w:uiPriority="46"/>
+    <w:lsdException w:name="List Table 2" w:uiPriority="47"/>
+    <w:lsdException w:name="List Table 3" w:uiPriority="48"/>
+    <w:lsdException w:name="List Table 4" w:uiPriority="49"/>
+    <w:lsdException w:name="List Table 5 Dark" w:uiPriority="50"/>
+    <w:lsdException w:name="List Table 6 Colorful" w:uiPriority="51"/>
+    <w:lsdException w:name="List Table 7 Colorful" w:uiPriority="52"/>
+    <w:lsdException w:name="List Table 1 Light Accent 1" w:uiPriority="46"/>
+    <w:lsdException w:name="List Table 2 Accent 1" w:uiPriority="47"/>
+    <w:lsdException w:name="List Table 3 Accent 1" w:uiPriority="48"/>
+    <w:lsdException w:name="List Table 4 Accent 1" w:uiPriority="49"/>
+    <w:lsdException w:name="List Table 5 Dark Accent 1" w:uiPriority="50"/>
+    <w:lsdException w:name="List Table 6 Colorful Accent 1" w:uiPriority="51"/>
+    <w:lsdException w:name="List Table 7 Colorful Accent 1" w:uiPriority="52"/>
+    <w:lsdException w:name="List Table 1 Light Accent 2" w:uiPriority="46"/>
+    <w:lsdException w:name="List Table 2 Accent 2" w:uiPriority="47"/>
+    <w:lsdException w:name="List Table 3 Accent 2" w:uiPriority="48"/>
+    <w:lsdException w:name="List Table 4 Accent 2" w:uiPriority="49"/>
+    <w:lsdException w:name="List Table 5 Dark Accent 2" w:uiPriority="50"/>
+    <w:lsdException w:name="List Table 6 Colorful Accent 2" w:uiPriority="51"/>
+    <w:lsdException w:name="List Table 7 Colorful Accent 2" w:uiPriority="52"/>
+    <w:lsdException w:name="List Table 1 Light Accent 3" w:uiPriority="46"/>
+    <w:lsdException w:name="List Table 2 Accent 3" w:uiPriority="47"/>
+    <w:lsdException w:name="List Table 3 Accent 3" w:uiPriority="48"/>
+    <w:lsdException w:name="List Table 4 Accent 3" w:uiPriority="49"/>
+    <w:lsdException w:name="List Table 5 Dark Accent 3" w:uiPriority="50"/>
+    <w:lsdException w:name="List Table 6 Colorful Accent 3" w:uiPriority="51"/>
+    <w:lsdException w:name="List Table 7 Colorful Accent 3" w:uiPriority="52"/>
+    <w:lsdException w:name="List Table 1 Light Accent 4" w:uiPriority="46"/>
+    <w:lsdException w:name="List Table 2 Accent 4" w:uiPriority="47"/>
+    <w:lsdException w:name="List Table 3 Accent 4" w:uiPriority="48"/>
+    <w:lsdException w:name="List Table 4 Accent 4" w:uiPriority="49"/>
+    <w:lsdException w:name="List Table 5 Dark Accent 4" w:uiPriority="50"/>
+    <w:lsdException w:name="List Table 6 Colorful Accent 4" w:uiPriority="51"/>
+    <w:lsdException w:name="List Table 7 Colorful Accent 4" w:uiPriority="52"/>
+    <w:lsdException w:name="List Table 1 Light Accent 5" w:uiPriority="46"/>
+    <w:lsdException w:name="List Table 2 Accent 5" w:uiPriority="47"/>
+    <w:lsdException w:name="List Table 3 Accent 5" w:uiPriority="48"/>
+    <w:lsdException w:name="List Table 4 Accent 5" w:uiPriority="49"/>
+    <w:lsdException w:name="List Table 5 Dark Accent 5" w:uiPriority="50"/>
+    <w:lsdException w:name="List Table 6 Colorful Accent 5" w:uiPriority="51"/>
+    <w:lsdException w:name="List Table 7 Colorful Accent 5" w:uiPriority="52"/>
+    <w:lsdException w:name="List Table 1 Light Accent 6" w:uiPriority="46"/>
+    <w:lsdException w:name="List Table 2 Accent 6" w:uiPriority="47"/>
+    <w:lsdException w:name="List Table 3 Accent 6" w:uiPriority="48"/>
+    <w:lsdException w:name="List Table 4 Accent 6" w:uiPriority="49"/>
+    <w:lsdException w:name="List Table 5 Dark Accent 6" w:uiPriority="50"/>
+    <w:lsdException w:name="List Table 6 Colorful Accent 6" w:uiPriority="51"/>
+    <w:lsdException w:name="List Table 7 Colorful Accent 6" w:uiPriority="52"/>
   </w:latentStyles>
   <w:style w:type="paragraph" w:default="1" w:styleId="Normal">
     <w:name w:val="Normal"/>
@@ -5062,7 +5061,6 @@
     <w:uiPriority w:val="99"/>
     <w:semiHidden/>
     <w:unhideWhenUsed/>
-    <w:qFormat/>
     <w:tblPr>
       <w:tblInd w:w="0" w:type="dxa"/>
       <w:tblCellMar>
@@ -5228,11 +5226,11 @@
       <w:ind w:left="432" w:right="720"/>
     </w:pPr>
   </w:style>
-  <w:style w:type="paragraph" w:styleId="Ttulo">
+  <w:style w:type="paragraph" w:styleId="Puesto">
     <w:name w:val="Title"/>
     <w:basedOn w:val="Normal"/>
     <w:next w:val="Normal"/>
-    <w:link w:val="TtuloCar"/>
+    <w:link w:val="PuestoCar"/>
     <w:qFormat/>
     <w:rsid w:val="002E1F3C"/>
     <w:pPr>
@@ -5245,10 +5243,10 @@
       <w:sz w:val="36"/>
     </w:rPr>
   </w:style>
-  <w:style w:type="character" w:customStyle="1" w:styleId="TtuloCar">
-    <w:name w:val="Título Car"/>
+  <w:style w:type="character" w:customStyle="1" w:styleId="PuestoCar">
+    <w:name w:val="Puesto Car"/>
     <w:basedOn w:val="Fuentedeprrafopredeter"/>
-    <w:link w:val="Ttulo"/>
+    <w:link w:val="Puesto"/>
     <w:rsid w:val="002E1F3C"/>
     <w:rPr>
       <w:rFonts w:asciiTheme="majorHAnsi" w:eastAsia="Times New Roman" w:hAnsiTheme="majorHAnsi" w:cs="Times New Roman"/>
@@ -5373,8 +5371,8 @@
       <w:szCs w:val="20"/>
     </w:rPr>
   </w:style>
-  <w:style w:type="table" w:customStyle="1" w:styleId="GridTable4Accent5">
-    <w:name w:val="Grid Table 4 Accent 5"/>
+  <w:style w:type="table" w:customStyle="1" w:styleId="Tabladecuadrcula4-nfasis51">
+    <w:name w:val="Tabla de cuadrícula 4 - Énfasis 51"/>
     <w:basedOn w:val="Tablanormal"/>
     <w:uiPriority w:val="49"/>
     <w:rsid w:val="002E1F3C"/>
@@ -5384,7 +5382,6 @@
     <w:tblPr>
       <w:tblStyleRowBandSize w:val="1"/>
       <w:tblStyleColBandSize w:val="1"/>
-      <w:tblInd w:w="0" w:type="dxa"/>
       <w:tblBorders>
         <w:top w:val="single" w:sz="4" w:space="0" w:color="8EAADB" w:themeColor="accent5" w:themeTint="99"/>
         <w:left w:val="single" w:sz="4" w:space="0" w:color="8EAADB" w:themeColor="accent5" w:themeTint="99"/>
@@ -5393,12 +5390,6 @@
         <w:insideH w:val="single" w:sz="4" w:space="0" w:color="8EAADB" w:themeColor="accent5" w:themeTint="99"/>
         <w:insideV w:val="single" w:sz="4" w:space="0" w:color="8EAADB" w:themeColor="accent5" w:themeTint="99"/>
       </w:tblBorders>
-      <w:tblCellMar>
-        <w:top w:w="0" w:type="dxa"/>
-        <w:left w:w="108" w:type="dxa"/>
-        <w:bottom w:w="0" w:type="dxa"/>
-        <w:right w:w="108" w:type="dxa"/>
-      </w:tblCellMar>
     </w:tblPr>
     <w:tblStylePr w:type="firstRow">
       <w:rPr>
@@ -5469,8 +5460,8 @@
       <w:ind w:left="400"/>
     </w:pPr>
   </w:style>
-  <w:style w:type="table" w:customStyle="1" w:styleId="GridTable1LightAccent5">
-    <w:name w:val="Grid Table 1 Light Accent 5"/>
+  <w:style w:type="table" w:customStyle="1" w:styleId="Tabladecuadrcula1clara-nfasis51">
+    <w:name w:val="Tabla de cuadrícula 1 clara - Énfasis 51"/>
     <w:basedOn w:val="Tablanormal"/>
     <w:uiPriority w:val="46"/>
     <w:rsid w:val="00E15C98"/>
@@ -5480,7 +5471,6 @@
     <w:tblPr>
       <w:tblStyleRowBandSize w:val="1"/>
       <w:tblStyleColBandSize w:val="1"/>
-      <w:tblInd w:w="0" w:type="dxa"/>
       <w:tblBorders>
         <w:top w:val="single" w:sz="4" w:space="0" w:color="B4C6E7" w:themeColor="accent5" w:themeTint="66"/>
         <w:left w:val="single" w:sz="4" w:space="0" w:color="B4C6E7" w:themeColor="accent5" w:themeTint="66"/>
@@ -5489,12 +5479,6 @@
         <w:insideH w:val="single" w:sz="4" w:space="0" w:color="B4C6E7" w:themeColor="accent5" w:themeTint="66"/>
         <w:insideV w:val="single" w:sz="4" w:space="0" w:color="B4C6E7" w:themeColor="accent5" w:themeTint="66"/>
       </w:tblBorders>
-      <w:tblCellMar>
-        <w:top w:w="0" w:type="dxa"/>
-        <w:left w:w="108" w:type="dxa"/>
-        <w:bottom w:w="0" w:type="dxa"/>
-        <w:right w:w="108" w:type="dxa"/>
-      </w:tblCellMar>
     </w:tblPr>
     <w:tblStylePr w:type="firstRow">
       <w:rPr>
@@ -5599,7 +5583,7 @@
 </file>
 
 <file path=word/glossary/document.xml><?xml version="1.0" encoding="utf-8"?>
-<w:glossaryDocument xmlns:ve="http://schemas.openxmlformats.org/markup-compatibility/2006" xmlns:o="urn:schemas-microsoft-com:office:office" xmlns:r="http://schemas.openxmlformats.org/officeDocument/2006/relationships" xmlns:m="http://schemas.openxmlformats.org/officeDocument/2006/math" xmlns:v="urn:schemas-microsoft-com:vml" xmlns:wp="http://schemas.openxmlformats.org/drawingml/2006/wordprocessingDrawing" xmlns:w10="urn:schemas-microsoft-com:office:word" xmlns:w="http://schemas.openxmlformats.org/wordprocessingml/2006/main" xmlns:wne="http://schemas.microsoft.com/office/word/2006/wordml">
+<w:glossaryDocument xmlns:wpc="http://schemas.microsoft.com/office/word/2010/wordprocessingCanvas" xmlns:mc="http://schemas.openxmlformats.org/markup-compatibility/2006" xmlns:o="urn:schemas-microsoft-com:office:office" xmlns:r="http://schemas.openxmlformats.org/officeDocument/2006/relationships" xmlns:m="http://schemas.openxmlformats.org/officeDocument/2006/math" xmlns:v="urn:schemas-microsoft-com:vml" xmlns:wp14="http://schemas.microsoft.com/office/word/2010/wordprocessingDrawing" xmlns:wp="http://schemas.openxmlformats.org/drawingml/2006/wordprocessingDrawing" xmlns:w10="urn:schemas-microsoft-com:office:word" xmlns:w="http://schemas.openxmlformats.org/wordprocessingml/2006/main" xmlns:w14="http://schemas.microsoft.com/office/word/2010/wordml" xmlns:w15="http://schemas.microsoft.com/office/word/2012/wordml" xmlns:wpg="http://schemas.microsoft.com/office/word/2010/wordprocessingGroup" xmlns:wpi="http://schemas.microsoft.com/office/word/2010/wordprocessingInk" xmlns:wne="http://schemas.microsoft.com/office/word/2006/wordml" xmlns:wps="http://schemas.microsoft.com/office/word/2010/wordprocessingShape" mc:Ignorable="w14 w15 wp14">
   <w:docParts>
     <w:docPart>
       <w:docPartPr>
@@ -5780,7 +5764,7 @@
 </file>
 
 <file path=word/glossary/fontTable.xml><?xml version="1.0" encoding="utf-8"?>
-<w:fonts xmlns:r="http://schemas.openxmlformats.org/officeDocument/2006/relationships" xmlns:w="http://schemas.openxmlformats.org/wordprocessingml/2006/main">
+<w:fonts xmlns:mc="http://schemas.openxmlformats.org/markup-compatibility/2006" xmlns:r="http://schemas.openxmlformats.org/officeDocument/2006/relationships" xmlns:w="http://schemas.openxmlformats.org/wordprocessingml/2006/main" xmlns:w14="http://schemas.microsoft.com/office/word/2010/wordml" xmlns:w15="http://schemas.microsoft.com/office/word/2012/wordml" mc:Ignorable="w14 w15">
   <w:font w:name="Symbol">
     <w:panose1 w:val="05050102010706020507"/>
     <w:charset w:val="02"/>
@@ -5837,27 +5821,23 @@
     <w:pitch w:val="variable"/>
     <w:sig w:usb0="E1002EFF" w:usb1="C000605B" w:usb2="00000029" w:usb3="00000000" w:csb0="000101FF" w:csb1="00000000"/>
   </w:font>
-  <w:font w:name="Cambria">
-    <w:panose1 w:val="02040503050406030204"/>
-    <w:charset w:val="00"/>
-    <w:family w:val="roman"/>
-    <w:pitch w:val="variable"/>
-    <w:sig w:usb0="E00002FF" w:usb1="400004FF" w:usb2="00000000" w:usb3="00000000" w:csb0="0000019F" w:csb1="00000000"/>
-  </w:font>
 </w:fonts>
 </file>
 
 <file path=word/glossary/settings.xml><?xml version="1.0" encoding="utf-8"?>
-<w:settings xmlns:o="urn:schemas-microsoft-com:office:office" xmlns:r="http://schemas.openxmlformats.org/officeDocument/2006/relationships" xmlns:m="http://schemas.openxmlformats.org/officeDocument/2006/math" xmlns:v="urn:schemas-microsoft-com:vml" xmlns:w10="urn:schemas-microsoft-com:office:word" xmlns:w="http://schemas.openxmlformats.org/wordprocessingml/2006/main" xmlns:sl="http://schemas.openxmlformats.org/schemaLibrary/2006/main">
+<w:settings xmlns:mc="http://schemas.openxmlformats.org/markup-compatibility/2006" xmlns:o="urn:schemas-microsoft-com:office:office" xmlns:r="http://schemas.openxmlformats.org/officeDocument/2006/relationships" xmlns:m="http://schemas.openxmlformats.org/officeDocument/2006/math" xmlns:v="urn:schemas-microsoft-com:vml" xmlns:w10="urn:schemas-microsoft-com:office:word" xmlns:w="http://schemas.openxmlformats.org/wordprocessingml/2006/main" xmlns:w14="http://schemas.microsoft.com/office/word/2010/wordml" xmlns:w15="http://schemas.microsoft.com/office/word/2012/wordml" xmlns:sl="http://schemas.openxmlformats.org/schemaLibrary/2006/main" mc:Ignorable="w14 w15">
   <w:view w:val="normal"/>
   <w:defaultTabStop w:val="708"/>
   <w:hyphenationZone w:val="425"/>
   <w:characterSpacingControl w:val="doNotCompress"/>
   <w:compat>
     <w:useFELayout/>
+    <w:compatSetting w:name="compatibilityMode" w:uri="http://schemas.microsoft.com/office/word" w:val="12"/>
   </w:compat>
   <w:rsids>
     <w:rsidRoot w:val="008019D5"/>
+    <w:rsid w:val="001729D2"/>
+    <w:rsid w:val="005A0C53"/>
     <w:rsid w:val="008019D5"/>
     <w:rsid w:val="00A56E88"/>
     <w:rsid w:val="00B76DC4"/>
@@ -5867,7 +5847,7 @@
     <m:mathFont m:val="Cambria Math"/>
     <m:brkBin m:val="before"/>
     <m:brkBinSub m:val="--"/>
-    <m:smallFrac m:val="off"/>
+    <m:smallFrac m:val="0"/>
     <m:dispDef/>
     <m:lMargin m:val="0"/>
     <m:rMargin m:val="0"/>
@@ -5884,7 +5864,7 @@
 </file>
 
 <file path=word/glossary/styles.xml><?xml version="1.0" encoding="utf-8"?>
-<w:styles xmlns:r="http://schemas.openxmlformats.org/officeDocument/2006/relationships" xmlns:w="http://schemas.openxmlformats.org/wordprocessingml/2006/main">
+<w:styles xmlns:mc="http://schemas.openxmlformats.org/markup-compatibility/2006" xmlns:r="http://schemas.openxmlformats.org/officeDocument/2006/relationships" xmlns:w="http://schemas.openxmlformats.org/wordprocessingml/2006/main" xmlns:w14="http://schemas.microsoft.com/office/word/2010/wordml" xmlns:w15="http://schemas.microsoft.com/office/word/2012/wordml" mc:Ignorable="w14 w15">
   <w:docDefaults>
     <w:rPrDefault>
       <w:rPr>
@@ -5900,144 +5880,378 @@
       </w:pPr>
     </w:pPrDefault>
   </w:docDefaults>
-  <w:latentStyles w:defLockedState="0" w:defUIPriority="99" w:defSemiHidden="1" w:defUnhideWhenUsed="1" w:defQFormat="0" w:count="267">
-    <w:lsdException w:name="Normal" w:semiHidden="0" w:uiPriority="0" w:unhideWhenUsed="0" w:qFormat="1"/>
-    <w:lsdException w:name="heading 1" w:semiHidden="0" w:uiPriority="9" w:unhideWhenUsed="0" w:qFormat="1"/>
-    <w:lsdException w:name="heading 2" w:uiPriority="9" w:qFormat="1"/>
-    <w:lsdException w:name="heading 3" w:uiPriority="9" w:qFormat="1"/>
-    <w:lsdException w:name="heading 4" w:uiPriority="9" w:qFormat="1"/>
-    <w:lsdException w:name="heading 5" w:uiPriority="9" w:qFormat="1"/>
-    <w:lsdException w:name="heading 6" w:uiPriority="9" w:qFormat="1"/>
-    <w:lsdException w:name="heading 7" w:uiPriority="9" w:qFormat="1"/>
-    <w:lsdException w:name="heading 8" w:uiPriority="9" w:qFormat="1"/>
-    <w:lsdException w:name="heading 9" w:uiPriority="9" w:qFormat="1"/>
-    <w:lsdException w:name="toc 1" w:uiPriority="39"/>
-    <w:lsdException w:name="toc 2" w:uiPriority="39"/>
-    <w:lsdException w:name="toc 3" w:uiPriority="39"/>
-    <w:lsdException w:name="toc 4" w:uiPriority="39"/>
-    <w:lsdException w:name="toc 5" w:uiPriority="39"/>
-    <w:lsdException w:name="toc 6" w:uiPriority="39"/>
-    <w:lsdException w:name="toc 7" w:uiPriority="39"/>
-    <w:lsdException w:name="toc 8" w:uiPriority="39"/>
-    <w:lsdException w:name="toc 9" w:uiPriority="39"/>
-    <w:lsdException w:name="caption" w:uiPriority="35" w:qFormat="1"/>
-    <w:lsdException w:name="Title" w:semiHidden="0" w:uiPriority="10" w:unhideWhenUsed="0" w:qFormat="1"/>
-    <w:lsdException w:name="Default Paragraph Font" w:uiPriority="1"/>
-    <w:lsdException w:name="Subtitle" w:semiHidden="0" w:uiPriority="11" w:unhideWhenUsed="0" w:qFormat="1"/>
-    <w:lsdException w:name="Strong" w:semiHidden="0" w:uiPriority="22" w:unhideWhenUsed="0" w:qFormat="1"/>
-    <w:lsdException w:name="Emphasis" w:semiHidden="0" w:uiPriority="20" w:unhideWhenUsed="0" w:qFormat="1"/>
-    <w:lsdException w:name="Table Grid" w:semiHidden="0" w:uiPriority="59" w:unhideWhenUsed="0"/>
-    <w:lsdException w:name="Placeholder Text" w:unhideWhenUsed="0"/>
-    <w:lsdException w:name="No Spacing" w:semiHidden="0" w:uiPriority="1" w:unhideWhenUsed="0" w:qFormat="1"/>
-    <w:lsdException w:name="Light Shading" w:semiHidden="0" w:uiPriority="60" w:unhideWhenUsed="0"/>
-    <w:lsdException w:name="Light List" w:semiHidden="0" w:uiPriority="61" w:unhideWhenUsed="0"/>
-    <w:lsdException w:name="Light Grid" w:semiHidden="0" w:uiPriority="62" w:unhideWhenUsed="0"/>
-    <w:lsdException w:name="Medium Shading 1" w:semiHidden="0" w:uiPriority="63" w:unhideWhenUsed="0"/>
-    <w:lsdException w:name="Medium Shading 2" w:semiHidden="0" w:uiPriority="64" w:unhideWhenUsed="0"/>
-    <w:lsdException w:name="Medium List 1" w:semiHidden="0" w:uiPriority="65" w:unhideWhenUsed="0"/>
-    <w:lsdException w:name="Medium List 2" w:semiHidden="0" w:uiPriority="66" w:unhideWhenUsed="0"/>
-    <w:lsdException w:name="Medium Grid 1" w:semiHidden="0" w:uiPriority="67" w:unhideWhenUsed="0"/>
-    <w:lsdException w:name="Medium Grid 2" w:semiHidden="0" w:uiPriority="68" w:unhideWhenUsed="0"/>
-    <w:lsdException w:name="Medium Grid 3" w:semiHidden="0" w:uiPriority="69" w:unhideWhenUsed="0"/>
-    <w:lsdException w:name="Dark List" w:semiHidden="0" w:uiPriority="70" w:unhideWhenUsed="0"/>
-    <w:lsdException w:name="Colorful Shading" w:semiHidden="0" w:uiPriority="71" w:unhideWhenUsed="0"/>
-    <w:lsdException w:name="Colorful List" w:semiHidden="0" w:uiPriority="72" w:unhideWhenUsed="0"/>
-    <w:lsdException w:name="Colorful Grid" w:semiHidden="0" w:uiPriority="73" w:unhideWhenUsed="0"/>
-    <w:lsdException w:name="Light Shading Accent 1" w:semiHidden="0" w:uiPriority="60" w:unhideWhenUsed="0"/>
-    <w:lsdException w:name="Light List Accent 1" w:semiHidden="0" w:uiPriority="61" w:unhideWhenUsed="0"/>
-    <w:lsdException w:name="Light Grid Accent 1" w:semiHidden="0" w:uiPriority="62" w:unhideWhenUsed="0"/>
-    <w:lsdException w:name="Medium Shading 1 Accent 1" w:semiHidden="0" w:uiPriority="63" w:unhideWhenUsed="0"/>
-    <w:lsdException w:name="Medium Shading 2 Accent 1" w:semiHidden="0" w:uiPriority="64" w:unhideWhenUsed="0"/>
-    <w:lsdException w:name="Medium List 1 Accent 1" w:semiHidden="0" w:uiPriority="65" w:unhideWhenUsed="0"/>
-    <w:lsdException w:name="Revision" w:unhideWhenUsed="0"/>
-    <w:lsdException w:name="List Paragraph" w:semiHidden="0" w:uiPriority="34" w:unhideWhenUsed="0" w:qFormat="1"/>
-    <w:lsdException w:name="Quote" w:semiHidden="0" w:uiPriority="29" w:unhideWhenUsed="0" w:qFormat="1"/>
-    <w:lsdException w:name="Intense Quote" w:semiHidden="0" w:uiPriority="30" w:unhideWhenUsed="0" w:qFormat="1"/>
-    <w:lsdException w:name="Medium List 2 Accent 1" w:semiHidden="0" w:uiPriority="66" w:unhideWhenUsed="0"/>
-    <w:lsdException w:name="Medium Grid 1 Accent 1" w:semiHidden="0" w:uiPriority="67" w:unhideWhenUsed="0"/>
-    <w:lsdException w:name="Medium Grid 2 Accent 1" w:semiHidden="0" w:uiPriority="68" w:unhideWhenUsed="0"/>
-    <w:lsdException w:name="Medium Grid 3 Accent 1" w:semiHidden="0" w:uiPriority="69" w:unhideWhenUsed="0"/>
-    <w:lsdException w:name="Dark List Accent 1" w:semiHidden="0" w:uiPriority="70" w:unhideWhenUsed="0"/>
-    <w:lsdException w:name="Colorful Shading Accent 1" w:semiHidden="0" w:uiPriority="71" w:unhideWhenUsed="0"/>
-    <w:lsdException w:name="Colorful List Accent 1" w:semiHidden="0" w:uiPriority="72" w:unhideWhenUsed="0"/>
-    <w:lsdException w:name="Colorful Grid Accent 1" w:semiHidden="0" w:uiPriority="73" w:unhideWhenUsed="0"/>
-    <w:lsdException w:name="Light Shading Accent 2" w:semiHidden="0" w:uiPriority="60" w:unhideWhenUsed="0"/>
-    <w:lsdException w:name="Light List Accent 2" w:semiHidden="0" w:uiPriority="61" w:unhideWhenUsed="0"/>
-    <w:lsdException w:name="Light Grid Accent 2" w:semiHidden="0" w:uiPriority="62" w:unhideWhenUsed="0"/>
-    <w:lsdException w:name="Medium Shading 1 Accent 2" w:semiHidden="0" w:uiPriority="63" w:unhideWhenUsed="0"/>
-    <w:lsdException w:name="Medium Shading 2 Accent 2" w:semiHidden="0" w:uiPriority="64" w:unhideWhenUsed="0"/>
-    <w:lsdException w:name="Medium List 1 Accent 2" w:semiHidden="0" w:uiPriority="65" w:unhideWhenUsed="0"/>
-    <w:lsdException w:name="Medium List 2 Accent 2" w:semiHidden="0" w:uiPriority="66" w:unhideWhenUsed="0"/>
-    <w:lsdException w:name="Medium Grid 1 Accent 2" w:semiHidden="0" w:uiPriority="67" w:unhideWhenUsed="0"/>
-    <w:lsdException w:name="Medium Grid 2 Accent 2" w:semiHidden="0" w:uiPriority="68" w:unhideWhenUsed="0"/>
-    <w:lsdException w:name="Medium Grid 3 Accent 2" w:semiHidden="0" w:uiPriority="69" w:unhideWhenUsed="0"/>
-    <w:lsdException w:name="Dark List Accent 2" w:semiHidden="0" w:uiPriority="70" w:unhideWhenUsed="0"/>
-    <w:lsdException w:name="Colorful Shading Accent 2" w:semiHidden="0" w:uiPriority="71" w:unhideWhenUsed="0"/>
-    <w:lsdException w:name="Colorful List Accent 2" w:semiHidden="0" w:uiPriority="72" w:unhideWhenUsed="0"/>
-    <w:lsdException w:name="Colorful Grid Accent 2" w:semiHidden="0" w:uiPriority="73" w:unhideWhenUsed="0"/>
-    <w:lsdException w:name="Light Shading Accent 3" w:semiHidden="0" w:uiPriority="60" w:unhideWhenUsed="0"/>
-    <w:lsdException w:name="Light List Accent 3" w:semiHidden="0" w:uiPriority="61" w:unhideWhenUsed="0"/>
-    <w:lsdException w:name="Light Grid Accent 3" w:semiHidden="0" w:uiPriority="62" w:unhideWhenUsed="0"/>
-    <w:lsdException w:name="Medium Shading 1 Accent 3" w:semiHidden="0" w:uiPriority="63" w:unhideWhenUsed="0"/>
-    <w:lsdException w:name="Medium Shading 2 Accent 3" w:semiHidden="0" w:uiPriority="64" w:unhideWhenUsed="0"/>
-    <w:lsdException w:name="Medium List 1 Accent 3" w:semiHidden="0" w:uiPriority="65" w:unhideWhenUsed="0"/>
-    <w:lsdException w:name="Medium List 2 Accent 3" w:semiHidden="0" w:uiPriority="66" w:unhideWhenUsed="0"/>
-    <w:lsdException w:name="Medium Grid 1 Accent 3" w:semiHidden="0" w:uiPriority="67" w:unhideWhenUsed="0"/>
-    <w:lsdException w:name="Medium Grid 2 Accent 3" w:semiHidden="0" w:uiPriority="68" w:unhideWhenUsed="0"/>
-    <w:lsdException w:name="Medium Grid 3 Accent 3" w:semiHidden="0" w:uiPriority="69" w:unhideWhenUsed="0"/>
-    <w:lsdException w:name="Dark List Accent 3" w:semiHidden="0" w:uiPriority="70" w:unhideWhenUsed="0"/>
-    <w:lsdException w:name="Colorful Shading Accent 3" w:semiHidden="0" w:uiPriority="71" w:unhideWhenUsed="0"/>
-    <w:lsdException w:name="Colorful List Accent 3" w:semiHidden="0" w:uiPriority="72" w:unhideWhenUsed="0"/>
-    <w:lsdException w:name="Colorful Grid Accent 3" w:semiHidden="0" w:uiPriority="73" w:unhideWhenUsed="0"/>
-    <w:lsdException w:name="Light Shading Accent 4" w:semiHidden="0" w:uiPriority="60" w:unhideWhenUsed="0"/>
-    <w:lsdException w:name="Light List Accent 4" w:semiHidden="0" w:uiPriority="61" w:unhideWhenUsed="0"/>
-    <w:lsdException w:name="Light Grid Accent 4" w:semiHidden="0" w:uiPriority="62" w:unhideWhenUsed="0"/>
-    <w:lsdException w:name="Medium Shading 1 Accent 4" w:semiHidden="0" w:uiPriority="63" w:unhideWhenUsed="0"/>
-    <w:lsdException w:name="Medium Shading 2 Accent 4" w:semiHidden="0" w:uiPriority="64" w:unhideWhenUsed="0"/>
-    <w:lsdException w:name="Medium List 1 Accent 4" w:semiHidden="0" w:uiPriority="65" w:unhideWhenUsed="0"/>
-    <w:lsdException w:name="Medium List 2 Accent 4" w:semiHidden="0" w:uiPriority="66" w:unhideWhenUsed="0"/>
-    <w:lsdException w:name="Medium Grid 1 Accent 4" w:semiHidden="0" w:uiPriority="67" w:unhideWhenUsed="0"/>
-    <w:lsdException w:name="Medium Grid 2 Accent 4" w:semiHidden="0" w:uiPriority="68" w:unhideWhenUsed="0"/>
-    <w:lsdException w:name="Medium Grid 3 Accent 4" w:semiHidden="0" w:uiPriority="69" w:unhideWhenUsed="0"/>
-    <w:lsdException w:name="Dark List Accent 4" w:semiHidden="0" w:uiPriority="70" w:unhideWhenUsed="0"/>
-    <w:lsdException w:name="Colorful Shading Accent 4" w:semiHidden="0" w:uiPriority="71" w:unhideWhenUsed="0"/>
-    <w:lsdException w:name="Colorful List Accent 4" w:semiHidden="0" w:uiPriority="72" w:unhideWhenUsed="0"/>
-    <w:lsdException w:name="Colorful Grid Accent 4" w:semiHidden="0" w:uiPriority="73" w:unhideWhenUsed="0"/>
-    <w:lsdException w:name="Light Shading Accent 5" w:semiHidden="0" w:uiPriority="60" w:unhideWhenUsed="0"/>
-    <w:lsdException w:name="Light List Accent 5" w:semiHidden="0" w:uiPriority="61" w:unhideWhenUsed="0"/>
-    <w:lsdException w:name="Light Grid Accent 5" w:semiHidden="0" w:uiPriority="62" w:unhideWhenUsed="0"/>
-    <w:lsdException w:name="Medium Shading 1 Accent 5" w:semiHidden="0" w:uiPriority="63" w:unhideWhenUsed="0"/>
-    <w:lsdException w:name="Medium Shading 2 Accent 5" w:semiHidden="0" w:uiPriority="64" w:unhideWhenUsed="0"/>
-    <w:lsdException w:name="Medium List 1 Accent 5" w:semiHidden="0" w:uiPriority="65" w:unhideWhenUsed="0"/>
-    <w:lsdException w:name="Medium List 2 Accent 5" w:semiHidden="0" w:uiPriority="66" w:unhideWhenUsed="0"/>
-    <w:lsdException w:name="Medium Grid 1 Accent 5" w:semiHidden="0" w:uiPriority="67" w:unhideWhenUsed="0"/>
-    <w:lsdException w:name="Medium Grid 2 Accent 5" w:semiHidden="0" w:uiPriority="68" w:unhideWhenUsed="0"/>
-    <w:lsdException w:name="Medium Grid 3 Accent 5" w:semiHidden="0" w:uiPriority="69" w:unhideWhenUsed="0"/>
-    <w:lsdException w:name="Dark List Accent 5" w:semiHidden="0" w:uiPriority="70" w:unhideWhenUsed="0"/>
-    <w:lsdException w:name="Colorful Shading Accent 5" w:semiHidden="0" w:uiPriority="71" w:unhideWhenUsed="0"/>
-    <w:lsdException w:name="Colorful List Accent 5" w:semiHidden="0" w:uiPriority="72" w:unhideWhenUsed="0"/>
-    <w:lsdException w:name="Colorful Grid Accent 5" w:semiHidden="0" w:uiPriority="73" w:unhideWhenUsed="0"/>
-    <w:lsdException w:name="Light Shading Accent 6" w:semiHidden="0" w:uiPriority="60" w:unhideWhenUsed="0"/>
-    <w:lsdException w:name="Light List Accent 6" w:semiHidden="0" w:uiPriority="61" w:unhideWhenUsed="0"/>
-    <w:lsdException w:name="Light Grid Accent 6" w:semiHidden="0" w:uiPriority="62" w:unhideWhenUsed="0"/>
-    <w:lsdException w:name="Medium Shading 1 Accent 6" w:semiHidden="0" w:uiPriority="63" w:unhideWhenUsed="0"/>
-    <w:lsdException w:name="Medium Shading 2 Accent 6" w:semiHidden="0" w:uiPriority="64" w:unhideWhenUsed="0"/>
-    <w:lsdException w:name="Medium List 1 Accent 6" w:semiHidden="0" w:uiPriority="65" w:unhideWhenUsed="0"/>
-    <w:lsdException w:name="Medium List 2 Accent 6" w:semiHidden="0" w:uiPriority="66" w:unhideWhenUsed="0"/>
-    <w:lsdException w:name="Medium Grid 1 Accent 6" w:semiHidden="0" w:uiPriority="67" w:unhideWhenUsed="0"/>
-    <w:lsdException w:name="Medium Grid 2 Accent 6" w:semiHidden="0" w:uiPriority="68" w:unhideWhenUsed="0"/>
-    <w:lsdException w:name="Medium Grid 3 Accent 6" w:semiHidden="0" w:uiPriority="69" w:unhideWhenUsed="0"/>
-    <w:lsdException w:name="Dark List Accent 6" w:semiHidden="0" w:uiPriority="70" w:unhideWhenUsed="0"/>
-    <w:lsdException w:name="Colorful Shading Accent 6" w:semiHidden="0" w:uiPriority="71" w:unhideWhenUsed="0"/>
-    <w:lsdException w:name="Colorful List Accent 6" w:semiHidden="0" w:uiPriority="72" w:unhideWhenUsed="0"/>
-    <w:lsdException w:name="Colorful Grid Accent 6" w:semiHidden="0" w:uiPriority="73" w:unhideWhenUsed="0"/>
-    <w:lsdException w:name="Subtle Emphasis" w:semiHidden="0" w:uiPriority="19" w:unhideWhenUsed="0" w:qFormat="1"/>
-    <w:lsdException w:name="Intense Emphasis" w:semiHidden="0" w:uiPriority="21" w:unhideWhenUsed="0" w:qFormat="1"/>
-    <w:lsdException w:name="Subtle Reference" w:semiHidden="0" w:uiPriority="31" w:unhideWhenUsed="0" w:qFormat="1"/>
-    <w:lsdException w:name="Intense Reference" w:semiHidden="0" w:uiPriority="32" w:unhideWhenUsed="0" w:qFormat="1"/>
-    <w:lsdException w:name="Book Title" w:semiHidden="0" w:uiPriority="33" w:unhideWhenUsed="0" w:qFormat="1"/>
-    <w:lsdException w:name="Bibliography" w:uiPriority="37"/>
-    <w:lsdException w:name="TOC Heading" w:uiPriority="39" w:qFormat="1"/>
+  <w:latentStyles w:defLockedState="0" w:defUIPriority="99" w:defSemiHidden="0" w:defUnhideWhenUsed="0" w:defQFormat="0" w:count="371">
+    <w:lsdException w:name="Normal" w:uiPriority="0" w:qFormat="1"/>
+    <w:lsdException w:name="heading 1" w:uiPriority="9" w:qFormat="1"/>
+    <w:lsdException w:name="heading 2" w:semiHidden="1" w:uiPriority="9" w:unhideWhenUsed="1" w:qFormat="1"/>
+    <w:lsdException w:name="heading 3" w:semiHidden="1" w:uiPriority="9" w:unhideWhenUsed="1" w:qFormat="1"/>
+    <w:lsdException w:name="heading 4" w:semiHidden="1" w:uiPriority="9" w:unhideWhenUsed="1" w:qFormat="1"/>
+    <w:lsdException w:name="heading 5" w:semiHidden="1" w:uiPriority="9" w:unhideWhenUsed="1" w:qFormat="1"/>
+    <w:lsdException w:name="heading 6" w:semiHidden="1" w:uiPriority="9" w:unhideWhenUsed="1" w:qFormat="1"/>
+    <w:lsdException w:name="heading 7" w:semiHidden="1" w:uiPriority="9" w:unhideWhenUsed="1" w:qFormat="1"/>
+    <w:lsdException w:name="heading 8" w:semiHidden="1" w:uiPriority="9" w:unhideWhenUsed="1" w:qFormat="1"/>
+    <w:lsdException w:name="heading 9" w:semiHidden="1" w:uiPriority="9" w:unhideWhenUsed="1" w:qFormat="1"/>
+    <w:lsdException w:name="index 1" w:semiHidden="1" w:unhideWhenUsed="1"/>
+    <w:lsdException w:name="index 2" w:semiHidden="1" w:unhideWhenUsed="1"/>
+    <w:lsdException w:name="index 3" w:semiHidden="1" w:unhideWhenUsed="1"/>
+    <w:lsdException w:name="index 4" w:semiHidden="1" w:unhideWhenUsed="1"/>
+    <w:lsdException w:name="index 5" w:semiHidden="1" w:unhideWhenUsed="1"/>
+    <w:lsdException w:name="index 6" w:semiHidden="1" w:unhideWhenUsed="1"/>
+    <w:lsdException w:name="index 7" w:semiHidden="1" w:unhideWhenUsed="1"/>
+    <w:lsdException w:name="index 8" w:semiHidden="1" w:unhideWhenUsed="1"/>
+    <w:lsdException w:name="index 9" w:semiHidden="1" w:unhideWhenUsed="1"/>
+    <w:lsdException w:name="toc 1" w:semiHidden="1" w:uiPriority="39" w:unhideWhenUsed="1"/>
+    <w:lsdException w:name="toc 2" w:semiHidden="1" w:uiPriority="39" w:unhideWhenUsed="1"/>
+    <w:lsdException w:name="toc 3" w:semiHidden="1" w:uiPriority="39" w:unhideWhenUsed="1"/>
+    <w:lsdException w:name="toc 4" w:semiHidden="1" w:uiPriority="39" w:unhideWhenUsed="1"/>
+    <w:lsdException w:name="toc 5" w:semiHidden="1" w:uiPriority="39" w:unhideWhenUsed="1"/>
+    <w:lsdException w:name="toc 6" w:semiHidden="1" w:uiPriority="39" w:unhideWhenUsed="1"/>
+    <w:lsdException w:name="toc 7" w:semiHidden="1" w:uiPriority="39" w:unhideWhenUsed="1"/>
+    <w:lsdException w:name="toc 8" w:semiHidden="1" w:uiPriority="39" w:unhideWhenUsed="1"/>
+    <w:lsdException w:name="toc 9" w:semiHidden="1" w:uiPriority="39" w:unhideWhenUsed="1"/>
+    <w:lsdException w:name="Normal Indent" w:semiHidden="1" w:unhideWhenUsed="1"/>
+    <w:lsdException w:name="footnote text" w:semiHidden="1" w:unhideWhenUsed="1"/>
+    <w:lsdException w:name="annotation text" w:semiHidden="1" w:unhideWhenUsed="1"/>
+    <w:lsdException w:name="header" w:semiHidden="1" w:unhideWhenUsed="1"/>
+    <w:lsdException w:name="footer" w:semiHidden="1" w:unhideWhenUsed="1"/>
+    <w:lsdException w:name="index heading" w:semiHidden="1" w:unhideWhenUsed="1"/>
+    <w:lsdException w:name="caption" w:semiHidden="1" w:uiPriority="35" w:unhideWhenUsed="1" w:qFormat="1"/>
+    <w:lsdException w:name="table of figures" w:semiHidden="1" w:unhideWhenUsed="1"/>
+    <w:lsdException w:name="envelope address" w:semiHidden="1" w:unhideWhenUsed="1"/>
+    <w:lsdException w:name="envelope return" w:semiHidden="1" w:unhideWhenUsed="1"/>
+    <w:lsdException w:name="footnote reference" w:semiHidden="1" w:unhideWhenUsed="1"/>
+    <w:lsdException w:name="annotation reference" w:semiHidden="1" w:unhideWhenUsed="1"/>
+    <w:lsdException w:name="line number" w:semiHidden="1" w:unhideWhenUsed="1"/>
+    <w:lsdException w:name="page number" w:semiHidden="1" w:unhideWhenUsed="1"/>
+    <w:lsdException w:name="endnote reference" w:semiHidden="1" w:unhideWhenUsed="1"/>
+    <w:lsdException w:name="endnote text" w:semiHidden="1" w:unhideWhenUsed="1"/>
+    <w:lsdException w:name="table of authorities" w:semiHidden="1" w:unhideWhenUsed="1"/>
+    <w:lsdException w:name="macro" w:semiHidden="1" w:unhideWhenUsed="1"/>
+    <w:lsdException w:name="toa heading" w:semiHidden="1" w:unhideWhenUsed="1"/>
+    <w:lsdException w:name="List" w:semiHidden="1" w:unhideWhenUsed="1"/>
+    <w:lsdException w:name="List Bullet" w:semiHidden="1" w:unhideWhenUsed="1"/>
+    <w:lsdException w:name="List Number" w:semiHidden="1" w:unhideWhenUsed="1"/>
+    <w:lsdException w:name="List 2" w:semiHidden="1" w:unhideWhenUsed="1"/>
+    <w:lsdException w:name="List 3" w:semiHidden="1" w:unhideWhenUsed="1"/>
+    <w:lsdException w:name="List 4" w:semiHidden="1" w:unhideWhenUsed="1"/>
+    <w:lsdException w:name="List 5" w:semiHidden="1" w:unhideWhenUsed="1"/>
+    <w:lsdException w:name="List Bullet 2" w:semiHidden="1" w:unhideWhenUsed="1"/>
+    <w:lsdException w:name="List Bullet 3" w:semiHidden="1" w:unhideWhenUsed="1"/>
+    <w:lsdException w:name="List Bullet 4" w:semiHidden="1" w:unhideWhenUsed="1"/>
+    <w:lsdException w:name="List Bullet 5" w:semiHidden="1" w:unhideWhenUsed="1"/>
+    <w:lsdException w:name="List Number 2" w:semiHidden="1" w:unhideWhenUsed="1"/>
+    <w:lsdException w:name="List Number 3" w:semiHidden="1" w:unhideWhenUsed="1"/>
+    <w:lsdException w:name="List Number 4" w:semiHidden="1" w:unhideWhenUsed="1"/>
+    <w:lsdException w:name="List Number 5" w:semiHidden="1" w:unhideWhenUsed="1"/>
+    <w:lsdException w:name="Title" w:uiPriority="10" w:qFormat="1"/>
+    <w:lsdException w:name="Closing" w:semiHidden="1" w:unhideWhenUsed="1"/>
+    <w:lsdException w:name="Signature" w:semiHidden="1" w:unhideWhenUsed="1"/>
+    <w:lsdException w:name="Default Paragraph Font" w:semiHidden="1" w:uiPriority="1" w:unhideWhenUsed="1"/>
+    <w:lsdException w:name="Body Text" w:semiHidden="1" w:unhideWhenUsed="1"/>
+    <w:lsdException w:name="Body Text Indent" w:semiHidden="1" w:unhideWhenUsed="1"/>
+    <w:lsdException w:name="List Continue" w:semiHidden="1" w:unhideWhenUsed="1"/>
+    <w:lsdException w:name="List Continue 2" w:semiHidden="1" w:unhideWhenUsed="1"/>
+    <w:lsdException w:name="List Continue 3" w:semiHidden="1" w:unhideWhenUsed="1"/>
+    <w:lsdException w:name="List Continue 4" w:semiHidden="1" w:unhideWhenUsed="1"/>
+    <w:lsdException w:name="List Continue 5" w:semiHidden="1" w:unhideWhenUsed="1"/>
+    <w:lsdException w:name="Message Header" w:semiHidden="1" w:unhideWhenUsed="1"/>
+    <w:lsdException w:name="Subtitle" w:uiPriority="11" w:qFormat="1"/>
+    <w:lsdException w:name="Salutation" w:semiHidden="1" w:unhideWhenUsed="1"/>
+    <w:lsdException w:name="Date" w:semiHidden="1" w:unhideWhenUsed="1"/>
+    <w:lsdException w:name="Body Text First Indent" w:semiHidden="1" w:unhideWhenUsed="1"/>
+    <w:lsdException w:name="Body Text First Indent 2" w:semiHidden="1" w:unhideWhenUsed="1"/>
+    <w:lsdException w:name="Note Heading" w:semiHidden="1" w:unhideWhenUsed="1"/>
+    <w:lsdException w:name="Body Text 2" w:semiHidden="1" w:unhideWhenUsed="1"/>
+    <w:lsdException w:name="Body Text 3" w:semiHidden="1" w:unhideWhenUsed="1"/>
+    <w:lsdException w:name="Body Text Indent 2" w:semiHidden="1" w:unhideWhenUsed="1"/>
+    <w:lsdException w:name="Body Text Indent 3" w:semiHidden="1" w:unhideWhenUsed="1"/>
+    <w:lsdException w:name="Block Text" w:semiHidden="1" w:unhideWhenUsed="1"/>
+    <w:lsdException w:name="Hyperlink" w:semiHidden="1" w:unhideWhenUsed="1"/>
+    <w:lsdException w:name="FollowedHyperlink" w:semiHidden="1" w:unhideWhenUsed="1"/>
+    <w:lsdException w:name="Strong" w:uiPriority="22" w:qFormat="1"/>
+    <w:lsdException w:name="Emphasis" w:uiPriority="20" w:qFormat="1"/>
+    <w:lsdException w:name="Document Map" w:semiHidden="1" w:unhideWhenUsed="1"/>
+    <w:lsdException w:name="Plain Text" w:semiHidden="1" w:unhideWhenUsed="1"/>
+    <w:lsdException w:name="E-mail Signature" w:semiHidden="1" w:unhideWhenUsed="1"/>
+    <w:lsdException w:name="HTML Top of Form" w:semiHidden="1" w:unhideWhenUsed="1"/>
+    <w:lsdException w:name="HTML Bottom of Form" w:semiHidden="1" w:unhideWhenUsed="1"/>
+    <w:lsdException w:name="Normal (Web)" w:semiHidden="1" w:unhideWhenUsed="1"/>
+    <w:lsdException w:name="HTML Acronym" w:semiHidden="1" w:unhideWhenUsed="1"/>
+    <w:lsdException w:name="HTML Address" w:semiHidden="1" w:unhideWhenUsed="1"/>
+    <w:lsdException w:name="HTML Cite" w:semiHidden="1" w:unhideWhenUsed="1"/>
+    <w:lsdException w:name="HTML Code" w:semiHidden="1" w:unhideWhenUsed="1"/>
+    <w:lsdException w:name="HTML Definition" w:semiHidden="1" w:unhideWhenUsed="1"/>
+    <w:lsdException w:name="HTML Keyboard" w:semiHidden="1" w:unhideWhenUsed="1"/>
+    <w:lsdException w:name="HTML Preformatted" w:semiHidden="1" w:unhideWhenUsed="1"/>
+    <w:lsdException w:name="HTML Sample" w:semiHidden="1" w:unhideWhenUsed="1"/>
+    <w:lsdException w:name="HTML Typewriter" w:semiHidden="1" w:unhideWhenUsed="1"/>
+    <w:lsdException w:name="HTML Variable" w:semiHidden="1" w:unhideWhenUsed="1"/>
+    <w:lsdException w:name="Normal Table" w:semiHidden="1" w:unhideWhenUsed="1"/>
+    <w:lsdException w:name="annotation subject" w:semiHidden="1" w:unhideWhenUsed="1"/>
+    <w:lsdException w:name="No List" w:semiHidden="1" w:unhideWhenUsed="1"/>
+    <w:lsdException w:name="Outline List 1" w:semiHidden="1" w:unhideWhenUsed="1"/>
+    <w:lsdException w:name="Outline List 2" w:semiHidden="1" w:unhideWhenUsed="1"/>
+    <w:lsdException w:name="Outline List 3" w:semiHidden="1" w:unhideWhenUsed="1"/>
+    <w:lsdException w:name="Table Simple 1" w:semiHidden="1" w:unhideWhenUsed="1"/>
+    <w:lsdException w:name="Table Simple 2" w:semiHidden="1" w:unhideWhenUsed="1"/>
+    <w:lsdException w:name="Table Simple 3" w:semiHidden="1" w:unhideWhenUsed="1"/>
+    <w:lsdException w:name="Table Classic 1" w:semiHidden="1" w:unhideWhenUsed="1"/>
+    <w:lsdException w:name="Table Classic 2" w:semiHidden="1" w:unhideWhenUsed="1"/>
+    <w:lsdException w:name="Table Classic 3" w:semiHidden="1" w:unhideWhenUsed="1"/>
+    <w:lsdException w:name="Table Classic 4" w:semiHidden="1" w:unhideWhenUsed="1"/>
+    <w:lsdException w:name="Table Colorful 1" w:semiHidden="1" w:unhideWhenUsed="1"/>
+    <w:lsdException w:name="Table Colorful 2" w:semiHidden="1" w:unhideWhenUsed="1"/>
+    <w:lsdException w:name="Table Colorful 3" w:semiHidden="1" w:unhideWhenUsed="1"/>
+    <w:lsdException w:name="Table Columns 1" w:semiHidden="1" w:unhideWhenUsed="1"/>
+    <w:lsdException w:name="Table Columns 2" w:semiHidden="1" w:unhideWhenUsed="1"/>
+    <w:lsdException w:name="Table Columns 3" w:semiHidden="1" w:unhideWhenUsed="1"/>
+    <w:lsdException w:name="Table Columns 4" w:semiHidden="1" w:unhideWhenUsed="1"/>
+    <w:lsdException w:name="Table Columns 5" w:semiHidden="1" w:unhideWhenUsed="1"/>
+    <w:lsdException w:name="Table Grid 1" w:semiHidden="1" w:unhideWhenUsed="1"/>
+    <w:lsdException w:name="Table Grid 2" w:semiHidden="1" w:unhideWhenUsed="1"/>
+    <w:lsdException w:name="Table Grid 3" w:semiHidden="1" w:unhideWhenUsed="1"/>
+    <w:lsdException w:name="Table Grid 4" w:semiHidden="1" w:unhideWhenUsed="1"/>
+    <w:lsdException w:name="Table Grid 5" w:semiHidden="1" w:unhideWhenUsed="1"/>
+    <w:lsdException w:name="Table Grid 6" w:semiHidden="1" w:unhideWhenUsed="1"/>
+    <w:lsdException w:name="Table Grid 7" w:semiHidden="1" w:unhideWhenUsed="1"/>
+    <w:lsdException w:name="Table Grid 8" w:semiHidden="1" w:unhideWhenUsed="1"/>
+    <w:lsdException w:name="Table List 1" w:semiHidden="1" w:unhideWhenUsed="1"/>
+    <w:lsdException w:name="Table List 2" w:semiHidden="1" w:unhideWhenUsed="1"/>
+    <w:lsdException w:name="Table List 3" w:semiHidden="1" w:unhideWhenUsed="1"/>
+    <w:lsdException w:name="Table List 4" w:semiHidden="1" w:unhideWhenUsed="1"/>
+    <w:lsdException w:name="Table List 5" w:semiHidden="1" w:unhideWhenUsed="1"/>
+    <w:lsdException w:name="Table List 6" w:semiHidden="1" w:unhideWhenUsed="1"/>
+    <w:lsdException w:name="Table List 7" w:semiHidden="1" w:unhideWhenUsed="1"/>
+    <w:lsdException w:name="Table List 8" w:semiHidden="1" w:unhideWhenUsed="1"/>
+    <w:lsdException w:name="Table 3D effects 1" w:semiHidden="1" w:unhideWhenUsed="1"/>
+    <w:lsdException w:name="Table 3D effects 2" w:semiHidden="1" w:unhideWhenUsed="1"/>
+    <w:lsdException w:name="Table 3D effects 3" w:semiHidden="1" w:unhideWhenUsed="1"/>
+    <w:lsdException w:name="Table Contemporary" w:semiHidden="1" w:unhideWhenUsed="1"/>
+    <w:lsdException w:name="Table Elegant" w:semiHidden="1" w:unhideWhenUsed="1"/>
+    <w:lsdException w:name="Table Professional" w:semiHidden="1" w:unhideWhenUsed="1"/>
+    <w:lsdException w:name="Table Subtle 1" w:semiHidden="1" w:unhideWhenUsed="1"/>
+    <w:lsdException w:name="Table Subtle 2" w:semiHidden="1" w:unhideWhenUsed="1"/>
+    <w:lsdException w:name="Table Web 1" w:semiHidden="1" w:unhideWhenUsed="1"/>
+    <w:lsdException w:name="Table Web 2" w:semiHidden="1" w:unhideWhenUsed="1"/>
+    <w:lsdException w:name="Table Web 3" w:semiHidden="1" w:unhideWhenUsed="1"/>
+    <w:lsdException w:name="Balloon Text" w:semiHidden="1" w:unhideWhenUsed="1"/>
+    <w:lsdException w:name="Table Grid" w:uiPriority="59"/>
+    <w:lsdException w:name="Table Theme" w:semiHidden="1" w:unhideWhenUsed="1"/>
+    <w:lsdException w:name="Placeholder Text" w:semiHidden="1"/>
+    <w:lsdException w:name="No Spacing" w:uiPriority="1" w:qFormat="1"/>
+    <w:lsdException w:name="Light Shading" w:uiPriority="60"/>
+    <w:lsdException w:name="Light List" w:uiPriority="61"/>
+    <w:lsdException w:name="Light Grid" w:uiPriority="62"/>
+    <w:lsdException w:name="Medium Shading 1" w:uiPriority="63"/>
+    <w:lsdException w:name="Medium Shading 2" w:uiPriority="64"/>
+    <w:lsdException w:name="Medium List 1" w:uiPriority="65"/>
+    <w:lsdException w:name="Medium List 2" w:uiPriority="66"/>
+    <w:lsdException w:name="Medium Grid 1" w:uiPriority="67"/>
+    <w:lsdException w:name="Medium Grid 2" w:uiPriority="68"/>
+    <w:lsdException w:name="Medium Grid 3" w:uiPriority="69"/>
+    <w:lsdException w:name="Dark List" w:uiPriority="70"/>
+    <w:lsdException w:name="Colorful Shading" w:uiPriority="71"/>
+    <w:lsdException w:name="Colorful List" w:uiPriority="72"/>
+    <w:lsdException w:name="Colorful Grid" w:uiPriority="73"/>
+    <w:lsdException w:name="Light Shading Accent 1" w:uiPriority="60"/>
+    <w:lsdException w:name="Light List Accent 1" w:uiPriority="61"/>
+    <w:lsdException w:name="Light Grid Accent 1" w:uiPriority="62"/>
+    <w:lsdException w:name="Medium Shading 1 Accent 1" w:uiPriority="63"/>
+    <w:lsdException w:name="Medium Shading 2 Accent 1" w:uiPriority="64"/>
+    <w:lsdException w:name="Medium List 1 Accent 1" w:uiPriority="65"/>
+    <w:lsdException w:name="Revision" w:semiHidden="1"/>
+    <w:lsdException w:name="List Paragraph" w:uiPriority="34" w:qFormat="1"/>
+    <w:lsdException w:name="Quote" w:uiPriority="29" w:qFormat="1"/>
+    <w:lsdException w:name="Intense Quote" w:uiPriority="30" w:qFormat="1"/>
+    <w:lsdException w:name="Medium List 2 Accent 1" w:uiPriority="66"/>
+    <w:lsdException w:name="Medium Grid 1 Accent 1" w:uiPriority="67"/>
+    <w:lsdException w:name="Medium Grid 2 Accent 1" w:uiPriority="68"/>
+    <w:lsdException w:name="Medium Grid 3 Accent 1" w:uiPriority="69"/>
+    <w:lsdException w:name="Dark List Accent 1" w:uiPriority="70"/>
+    <w:lsdException w:name="Colorful Shading Accent 1" w:uiPriority="71"/>
+    <w:lsdException w:name="Colorful List Accent 1" w:uiPriority="72"/>
+    <w:lsdException w:name="Colorful Grid Accent 1" w:uiPriority="73"/>
+    <w:lsdException w:name="Light Shading Accent 2" w:uiPriority="60"/>
+    <w:lsdException w:name="Light List Accent 2" w:uiPriority="61"/>
+    <w:lsdException w:name="Light Grid Accent 2" w:uiPriority="62"/>
+    <w:lsdException w:name="Medium Shading 1 Accent 2" w:uiPriority="63"/>
+    <w:lsdException w:name="Medium Shading 2 Accent 2" w:uiPriority="64"/>
+    <w:lsdException w:name="Medium List 1 Accent 2" w:uiPriority="65"/>
+    <w:lsdException w:name="Medium List 2 Accent 2" w:uiPriority="66"/>
+    <w:lsdException w:name="Medium Grid 1 Accent 2" w:uiPriority="67"/>
+    <w:lsdException w:name="Medium Grid 2 Accent 2" w:uiPriority="68"/>
+    <w:lsdException w:name="Medium Grid 3 Accent 2" w:uiPriority="69"/>
+    <w:lsdException w:name="Dark List Accent 2" w:uiPriority="70"/>
+    <w:lsdException w:name="Colorful Shading Accent 2" w:uiPriority="71"/>
+    <w:lsdException w:name="Colorful List Accent 2" w:uiPriority="72"/>
+    <w:lsdException w:name="Colorful Grid Accent 2" w:uiPriority="73"/>
+    <w:lsdException w:name="Light Shading Accent 3" w:uiPriority="60"/>
+    <w:lsdException w:name="Light List Accent 3" w:uiPriority="61"/>
+    <w:lsdException w:name="Light Grid Accent 3" w:uiPriority="62"/>
+    <w:lsdException w:name="Medium Shading 1 Accent 3" w:uiPriority="63"/>
+    <w:lsdException w:name="Medium Shading 2 Accent 3" w:uiPriority="64"/>
+    <w:lsdException w:name="Medium List 1 Accent 3" w:uiPriority="65"/>
+    <w:lsdException w:name="Medium List 2 Accent 3" w:uiPriority="66"/>
+    <w:lsdException w:name="Medium Grid 1 Accent 3" w:uiPriority="67"/>
+    <w:lsdException w:name="Medium Grid 2 Accent 3" w:uiPriority="68"/>
+    <w:lsdException w:name="Medium Grid 3 Accent 3" w:uiPriority="69"/>
+    <w:lsdException w:name="Dark List Accent 3" w:uiPriority="70"/>
+    <w:lsdException w:name="Colorful Shading Accent 3" w:uiPriority="71"/>
+    <w:lsdException w:name="Colorful List Accent 3" w:uiPriority="72"/>
+    <w:lsdException w:name="Colorful Grid Accent 3" w:uiPriority="73"/>
+    <w:lsdException w:name="Light Shading Accent 4" w:uiPriority="60"/>
+    <w:lsdException w:name="Light List Accent 4" w:uiPriority="61"/>
+    <w:lsdException w:name="Light Grid Accent 4" w:uiPriority="62"/>
+    <w:lsdException w:name="Medium Shading 1 Accent 4" w:uiPriority="63"/>
+    <w:lsdException w:name="Medium Shading 2 Accent 4" w:uiPriority="64"/>
+    <w:lsdException w:name="Medium List 1 Accent 4" w:uiPriority="65"/>
+    <w:lsdException w:name="Medium List 2 Accent 4" w:uiPriority="66"/>
+    <w:lsdException w:name="Medium Grid 1 Accent 4" w:uiPriority="67"/>
+    <w:lsdException w:name="Medium Grid 2 Accent 4" w:uiPriority="68"/>
+    <w:lsdException w:name="Medium Grid 3 Accent 4" w:uiPriority="69"/>
+    <w:lsdException w:name="Dark List Accent 4" w:uiPriority="70"/>
+    <w:lsdException w:name="Colorful Shading Accent 4" w:uiPriority="71"/>
+    <w:lsdException w:name="Colorful List Accent 4" w:uiPriority="72"/>
+    <w:lsdException w:name="Colorful Grid Accent 4" w:uiPriority="73"/>
+    <w:lsdException w:name="Light Shading Accent 5" w:uiPriority="60"/>
+    <w:lsdException w:name="Light List Accent 5" w:uiPriority="61"/>
+    <w:lsdException w:name="Light Grid Accent 5" w:uiPriority="62"/>
+    <w:lsdException w:name="Medium Shading 1 Accent 5" w:uiPriority="63"/>
+    <w:lsdException w:name="Medium Shading 2 Accent 5" w:uiPriority="64"/>
+    <w:lsdException w:name="Medium List 1 Accent 5" w:uiPriority="65"/>
+    <w:lsdException w:name="Medium List 2 Accent 5" w:uiPriority="66"/>
+    <w:lsdException w:name="Medium Grid 1 Accent 5" w:uiPriority="67"/>
+    <w:lsdException w:name="Medium Grid 2 Accent 5" w:uiPriority="68"/>
+    <w:lsdException w:name="Medium Grid 3 Accent 5" w:uiPriority="69"/>
+    <w:lsdException w:name="Dark List Accent 5" w:uiPriority="70"/>
+    <w:lsdException w:name="Colorful Shading Accent 5" w:uiPriority="71"/>
+    <w:lsdException w:name="Colorful List Accent 5" w:uiPriority="72"/>
+    <w:lsdException w:name="Colorful Grid Accent 5" w:uiPriority="73"/>
+    <w:lsdException w:name="Light Shading Accent 6" w:uiPriority="60"/>
+    <w:lsdException w:name="Light List Accent 6" w:uiPriority="61"/>
+    <w:lsdException w:name="Light Grid Accent 6" w:uiPriority="62"/>
+    <w:lsdException w:name="Medium Shading 1 Accent 6" w:uiPriority="63"/>
+    <w:lsdException w:name="Medium Shading 2 Accent 6" w:uiPriority="64"/>
+    <w:lsdException w:name="Medium List 1 Accent 6" w:uiPriority="65"/>
+    <w:lsdException w:name="Medium List 2 Accent 6" w:uiPriority="66"/>
+    <w:lsdException w:name="Medium Grid 1 Accent 6" w:uiPriority="67"/>
+    <w:lsdException w:name="Medium Grid 2 Accent 6" w:uiPriority="68"/>
+    <w:lsdException w:name="Medium Grid 3 Accent 6" w:uiPriority="69"/>
+    <w:lsdException w:name="Dark List Accent 6" w:uiPriority="70"/>
+    <w:lsdException w:name="Colorful Shading Accent 6" w:uiPriority="71"/>
+    <w:lsdException w:name="Colorful List Accent 6" w:uiPriority="72"/>
+    <w:lsdException w:name="Colorful Grid Accent 6" w:uiPriority="73"/>
+    <w:lsdException w:name="Subtle Emphasis" w:uiPriority="19" w:qFormat="1"/>
+    <w:lsdException w:name="Intense Emphasis" w:uiPriority="21" w:qFormat="1"/>
+    <w:lsdException w:name="Subtle Reference" w:uiPriority="31" w:qFormat="1"/>
+    <w:lsdException w:name="Intense Reference" w:uiPriority="32" w:qFormat="1"/>
+    <w:lsdException w:name="Book Title" w:uiPriority="33" w:qFormat="1"/>
+    <w:lsdException w:name="Bibliography" w:semiHidden="1" w:uiPriority="37" w:unhideWhenUsed="1"/>
+    <w:lsdException w:name="TOC Heading" w:semiHidden="1" w:uiPriority="39" w:unhideWhenUsed="1" w:qFormat="1"/>
+    <w:lsdException w:name="Plain Table 1" w:uiPriority="41"/>
+    <w:lsdException w:name="Plain Table 2" w:uiPriority="42"/>
+    <w:lsdException w:name="Plain Table 3" w:uiPriority="43"/>
+    <w:lsdException w:name="Plain Table 4" w:uiPriority="44"/>
+    <w:lsdException w:name="Plain Table 5" w:uiPriority="45"/>
+    <w:lsdException w:name="Grid Table Light" w:uiPriority="40"/>
+    <w:lsdException w:name="Grid Table 1 Light" w:uiPriority="46"/>
+    <w:lsdException w:name="Grid Table 2" w:uiPriority="47"/>
+    <w:lsdException w:name="Grid Table 3" w:uiPriority="48"/>
+    <w:lsdException w:name="Grid Table 4" w:uiPriority="49"/>
+    <w:lsdException w:name="Grid Table 5 Dark" w:uiPriority="50"/>
+    <w:lsdException w:name="Grid Table 6 Colorful" w:uiPriority="51"/>
+    <w:lsdException w:name="Grid Table 7 Colorful" w:uiPriority="52"/>
+    <w:lsdException w:name="Grid Table 1 Light Accent 1" w:uiPriority="46"/>
+    <w:lsdException w:name="Grid Table 2 Accent 1" w:uiPriority="47"/>
+    <w:lsdException w:name="Grid Table 3 Accent 1" w:uiPriority="48"/>
+    <w:lsdException w:name="Grid Table 4 Accent 1" w:uiPriority="49"/>
+    <w:lsdException w:name="Grid Table 5 Dark Accent 1" w:uiPriority="50"/>
+    <w:lsdException w:name="Grid Table 6 Colorful Accent 1" w:uiPriority="51"/>
+    <w:lsdException w:name="Grid Table 7 Colorful Accent 1" w:uiPriority="52"/>
+    <w:lsdException w:name="Grid Table 1 Light Accent 2" w:uiPriority="46"/>
+    <w:lsdException w:name="Grid Table 2 Accent 2" w:uiPriority="47"/>
+    <w:lsdException w:name="Grid Table 3 Accent 2" w:uiPriority="48"/>
+    <w:lsdException w:name="Grid Table 4 Accent 2" w:uiPriority="49"/>
+    <w:lsdException w:name="Grid Table 5 Dark Accent 2" w:uiPriority="50"/>
+    <w:lsdException w:name="Grid Table 6 Colorful Accent 2" w:uiPriority="51"/>
+    <w:lsdException w:name="Grid Table 7 Colorful Accent 2" w:uiPriority="52"/>
+    <w:lsdException w:name="Grid Table 1 Light Accent 3" w:uiPriority="46"/>
+    <w:lsdException w:name="Grid Table 2 Accent 3" w:uiPriority="47"/>
+    <w:lsdException w:name="Grid Table 3 Accent 3" w:uiPriority="48"/>
+    <w:lsdException w:name="Grid Table 4 Accent 3" w:uiPriority="49"/>
+    <w:lsdException w:name="Grid Table 5 Dark Accent 3" w:uiPriority="50"/>
+    <w:lsdException w:name="Grid Table 6 Colorful Accent 3" w:uiPriority="51"/>
+    <w:lsdException w:name="Grid Table 7 Colorful Accent 3" w:uiPriority="52"/>
+    <w:lsdException w:name="Grid Table 1 Light Accent 4" w:uiPriority="46"/>
+    <w:lsdException w:name="Grid Table 2 Accent 4" w:uiPriority="47"/>
+    <w:lsdException w:name="Grid Table 3 Accent 4" w:uiPriority="48"/>
+    <w:lsdException w:name="Grid Table 4 Accent 4" w:uiPriority="49"/>
+    <w:lsdException w:name="Grid Table 5 Dark Accent 4" w:uiPriority="50"/>
+    <w:lsdException w:name="Grid Table 6 Colorful Accent 4" w:uiPriority="51"/>
+    <w:lsdException w:name="Grid Table 7 Colorful Accent 4" w:uiPriority="52"/>
+    <w:lsdException w:name="Grid Table 1 Light Accent 5" w:uiPriority="46"/>
+    <w:lsdException w:name="Grid Table 2 Accent 5" w:uiPriority="47"/>
+    <w:lsdException w:name="Grid Table 3 Accent 5" w:uiPriority="48"/>
+    <w:lsdException w:name="Grid Table 4 Accent 5" w:uiPriority="49"/>
+    <w:lsdException w:name="Grid Table 5 Dark Accent 5" w:uiPriority="50"/>
+    <w:lsdException w:name="Grid Table 6 Colorful Accent 5" w:uiPriority="51"/>
+    <w:lsdException w:name="Grid Table 7 Colorful Accent 5" w:uiPriority="52"/>
+    <w:lsdException w:name="Grid Table 1 Light Accent 6" w:uiPriority="46"/>
+    <w:lsdException w:name="Grid Table 2 Accent 6" w:uiPriority="47"/>
+    <w:lsdException w:name="Grid Table 3 Accent 6" w:uiPriority="48"/>
+    <w:lsdException w:name="Grid Table 4 Accent 6" w:uiPriority="49"/>
+    <w:lsdException w:name="Grid Table 5 Dark Accent 6" w:uiPriority="50"/>
+    <w:lsdException w:name="Grid Table 6 Colorful Accent 6" w:uiPriority="51"/>
+    <w:lsdException w:name="Grid Table 7 Colorful Accent 6" w:uiPriority="52"/>
+    <w:lsdException w:name="List Table 1 Light" w:uiPriority="46"/>
+    <w:lsdException w:name="List Table 2" w:uiPriority="47"/>
+    <w:lsdException w:name="List Table 3" w:uiPriority="48"/>
+    <w:lsdException w:name="List Table 4" w:uiPriority="49"/>
+    <w:lsdException w:name="List Table 5 Dark" w:uiPriority="50"/>
+    <w:lsdException w:name="List Table 6 Colorful" w:uiPriority="51"/>
+    <w:lsdException w:name="List Table 7 Colorful" w:uiPriority="52"/>
+    <w:lsdException w:name="List Table 1 Light Accent 1" w:uiPriority="46"/>
+    <w:lsdException w:name="List Table 2 Accent 1" w:uiPriority="47"/>
+    <w:lsdException w:name="List Table 3 Accent 1" w:uiPriority="48"/>
+    <w:lsdException w:name="List Table 4 Accent 1" w:uiPriority="49"/>
+    <w:lsdException w:name="List Table 5 Dark Accent 1" w:uiPriority="50"/>
+    <w:lsdException w:name="List Table 6 Colorful Accent 1" w:uiPriority="51"/>
+    <w:lsdException w:name="List Table 7 Colorful Accent 1" w:uiPriority="52"/>
+    <w:lsdException w:name="List Table 1 Light Accent 2" w:uiPriority="46"/>
+    <w:lsdException w:name="List Table 2 Accent 2" w:uiPriority="47"/>
+    <w:lsdException w:name="List Table 3 Accent 2" w:uiPriority="48"/>
+    <w:lsdException w:name="List Table 4 Accent 2" w:uiPriority="49"/>
+    <w:lsdException w:name="List Table 5 Dark Accent 2" w:uiPriority="50"/>
+    <w:lsdException w:name="List Table 6 Colorful Accent 2" w:uiPriority="51"/>
+    <w:lsdException w:name="List Table 7 Colorful Accent 2" w:uiPriority="52"/>
+    <w:lsdException w:name="List Table 1 Light Accent 3" w:uiPriority="46"/>
+    <w:lsdException w:name="List Table 2 Accent 3" w:uiPriority="47"/>
+    <w:lsdException w:name="List Table 3 Accent 3" w:uiPriority="48"/>
+    <w:lsdException w:name="List Table 4 Accent 3" w:uiPriority="49"/>
+    <w:lsdException w:name="List Table 5 Dark Accent 3" w:uiPriority="50"/>
+    <w:lsdException w:name="List Table 6 Colorful Accent 3" w:uiPriority="51"/>
+    <w:lsdException w:name="List Table 7 Colorful Accent 3" w:uiPriority="52"/>
+    <w:lsdException w:name="List Table 1 Light Accent 4" w:uiPriority="46"/>
+    <w:lsdException w:name="List Table 2 Accent 4" w:uiPriority="47"/>
+    <w:lsdException w:name="List Table 3 Accent 4" w:uiPriority="48"/>
+    <w:lsdException w:name="List Table 4 Accent 4" w:uiPriority="49"/>
+    <w:lsdException w:name="List Table 5 Dark Accent 4" w:uiPriority="50"/>
+    <w:lsdException w:name="List Table 6 Colorful Accent 4" w:uiPriority="51"/>
+    <w:lsdException w:name="List Table 7 Colorful Accent 4" w:uiPriority="52"/>
+    <w:lsdException w:name="List Table 1 Light Accent 5" w:uiPriority="46"/>
+    <w:lsdException w:name="List Table 2 Accent 5" w:uiPriority="47"/>
+    <w:lsdException w:name="List Table 3 Accent 5" w:uiPriority="48"/>
+    <w:lsdException w:name="List Table 4 Accent 5" w:uiPriority="49"/>
+    <w:lsdException w:name="List Table 5 Dark Accent 5" w:uiPriority="50"/>
+    <w:lsdException w:name="List Table 6 Colorful Accent 5" w:uiPriority="51"/>
+    <w:lsdException w:name="List Table 7 Colorful Accent 5" w:uiPriority="52"/>
+    <w:lsdException w:name="List Table 1 Light Accent 6" w:uiPriority="46"/>
+    <w:lsdException w:name="List Table 2 Accent 6" w:uiPriority="47"/>
+    <w:lsdException w:name="List Table 3 Accent 6" w:uiPriority="48"/>
+    <w:lsdException w:name="List Table 4 Accent 6" w:uiPriority="49"/>
+    <w:lsdException w:name="List Table 5 Dark Accent 6" w:uiPriority="50"/>
+    <w:lsdException w:name="List Table 6 Colorful Accent 6" w:uiPriority="51"/>
+    <w:lsdException w:name="List Table 7 Colorful Accent 6" w:uiPriority="52"/>
   </w:latentStyles>
   <w:style w:type="paragraph" w:default="1" w:styleId="Normal">
     <w:name w:val="Normal"/>
@@ -6055,7 +6269,6 @@
     <w:uiPriority w:val="99"/>
     <w:semiHidden/>
     <w:unhideWhenUsed/>
-    <w:qFormat/>
     <w:tblPr>
       <w:tblInd w:w="0" w:type="dxa"/>
       <w:tblCellMar>
@@ -6114,7 +6327,7 @@
 </file>
 
 <file path=word/glossary/webSettings.xml><?xml version="1.0" encoding="utf-8"?>
-<w:webSettings xmlns:r="http://schemas.openxmlformats.org/officeDocument/2006/relationships" xmlns:w="http://schemas.openxmlformats.org/wordprocessingml/2006/main">
+<w:webSettings xmlns:mc="http://schemas.openxmlformats.org/markup-compatibility/2006" xmlns:r="http://schemas.openxmlformats.org/officeDocument/2006/relationships" xmlns:w="http://schemas.openxmlformats.org/wordprocessingml/2006/main" xmlns:w14="http://schemas.microsoft.com/office/word/2010/wordml" xmlns:w15="http://schemas.microsoft.com/office/word/2012/wordml" mc:Ignorable="w14 w15">
   <w:optimizeForBrowser/>
 </w:webSettings>
 </file>
@@ -6374,7 +6587,7 @@
   <a:extraClrSchemeLst/>
   <a:extLst>
     <a:ext uri="{05A4C25C-085E-4340-85A3-A5531E510DB2}">
-      <thm15:themeFamily xmlns:thm15="http://schemas.microsoft.com/office/thememl/2012/main" xmlns="" name="Office Theme" id="{62F939B6-93AF-4DB8-9C6B-D6C7DFDC589F}" vid="{4A3C46E8-61CC-4603-A589-7422A47A8E4A}"/>
+      <thm15:themeFamily xmlns:thm15="http://schemas.microsoft.com/office/thememl/2012/main" name="Office Theme" id="{62F939B6-93AF-4DB8-9C6B-D6C7DFDC589F}" vid="{4A3C46E8-61CC-4603-A589-7422A47A8E4A}"/>
     </a:ext>
   </a:extLst>
 </a:theme>

</xml_diff>